<commit_message>
add login notes to documentation
</commit_message>
<xml_diff>
--- a/Documentatie_GroepA.docx
+++ b/Documentatie_GroepA.docx
@@ -4,7 +4,7 @@
   <w:body>
     <w:p>
       <w:pPr>
-        <w:pStyle w:val="823"/>
+        <w:pStyle w:val="831"/>
         <w:pBdr/>
         <w:spacing/>
         <w:ind/>
@@ -61,7 +61,7 @@
     </w:p>
     <w:p>
       <w:pPr>
-        <w:pStyle w:val="823"/>
+        <w:pStyle w:val="831"/>
         <w:pBdr/>
         <w:spacing/>
         <w:ind/>
@@ -88,7 +88,6 @@
           <w:bCs/>
           <w:sz w:val="48"/>
           <w:szCs w:val="48"/>
-          <w:highlight w:val="none"/>
         </w:rPr>
       </w:r>
       <w:r>
@@ -140,10 +139,235 @@
           <w:highlight w:val="none"/>
         </w:rPr>
       </w:r>
+      <w:r>
+        <w:rPr>
+          <w:b w:val="0"/>
+          <w:bCs w:val="0"/>
+          <w:sz w:val="28"/>
+          <w:szCs w:val="28"/>
+          <w:highlight w:val="none"/>
+        </w:rPr>
+      </w:r>
+      <w:r>
+        <w:rPr>
+          <w:b w:val="0"/>
+          <w:bCs w:val="0"/>
+          <w:sz w:val="28"/>
+          <w:szCs w:val="28"/>
+          <w:highlight w:val="none"/>
+        </w:rPr>
+      </w:r>
+      <w:r>
+        <w:rPr>
+          <w:b w:val="0"/>
+          <w:bCs w:val="0"/>
+          <w:sz w:val="28"/>
+          <w:szCs w:val="28"/>
+          <w:highlight w:val="none"/>
+        </w:rPr>
+      </w:r>
     </w:p>
     <w:p>
       <w:pPr>
-        <w:pStyle w:val="885"/>
+        <w:pStyle w:val="893"/>
+        <w:numPr>
+          <w:ilvl w:val="0"/>
+          <w:numId w:val="6"/>
+        </w:numPr>
+        <w:pBdr/>
+        <w:spacing/>
+        <w:ind/>
+        <w:rPr>
+          <w:b w:val="0"/>
+          <w:bCs w:val="0"/>
+          <w:sz w:val="28"/>
+          <w:szCs w:val="28"/>
+          <w:highlight w:val="none"/>
+        </w:rPr>
+      </w:pPr>
+      <w:r>
+        <w:rPr>
+          <w:b w:val="0"/>
+          <w:bCs w:val="0"/>
+          <w:sz w:val="28"/>
+          <w:szCs w:val="28"/>
+          <w:highlight w:val="none"/>
+        </w:rPr>
+        <w:t xml:space="preserve">Inloggen op Admin account</w:t>
+      </w:r>
+      <w:r>
+        <w:rPr>
+          <w:b w:val="0"/>
+          <w:bCs w:val="0"/>
+          <w:sz w:val="28"/>
+          <w:szCs w:val="28"/>
+          <w:highlight w:val="none"/>
+        </w:rPr>
+      </w:r>
+    </w:p>
+    <w:p>
+      <w:pPr>
+        <w:pStyle w:val="893"/>
+        <w:numPr>
+          <w:ilvl w:val="1"/>
+          <w:numId w:val="6"/>
+        </w:numPr>
+        <w:pBdr/>
+        <w:spacing/>
+        <w:ind/>
+        <w:rPr>
+          <w:b w:val="0"/>
+          <w:bCs w:val="0"/>
+          <w:sz w:val="28"/>
+          <w:szCs w:val="28"/>
+          <w:highlight w:val="none"/>
+        </w:rPr>
+      </w:pPr>
+      <w:r>
+        <w:rPr>
+          <w:b w:val="0"/>
+          <w:bCs w:val="0"/>
+          <w:sz w:val="28"/>
+          <w:szCs w:val="28"/>
+          <w:highlight w:val="none"/>
+        </w:rPr>
+        <w:t xml:space="preserve">Je kan in loggen op het admin account door een simpele injectie te gebruiken als username of wachtwoord</w:t>
+      </w:r>
+      <w:r>
+        <w:rPr>
+          <w:b w:val="0"/>
+          <w:bCs w:val="0"/>
+          <w:sz w:val="28"/>
+          <w:szCs w:val="28"/>
+          <w:highlight w:val="none"/>
+        </w:rPr>
+      </w:r>
+    </w:p>
+    <w:p>
+      <w:pPr>
+        <w:pStyle w:val="893"/>
+        <w:numPr>
+          <w:ilvl w:val="0"/>
+          <w:numId w:val="6"/>
+        </w:numPr>
+        <w:pBdr/>
+        <w:spacing/>
+        <w:ind/>
+        <w:rPr>
+          <w:b w:val="0"/>
+          <w:bCs w:val="0"/>
+          <w:sz w:val="28"/>
+          <w:szCs w:val="28"/>
+          <w:highlight w:val="none"/>
+        </w:rPr>
+      </w:pPr>
+      <w:r>
+        <w:rPr>
+          <w:b w:val="0"/>
+          <w:bCs w:val="0"/>
+          <w:sz w:val="28"/>
+          <w:szCs w:val="28"/>
+          <w:highlight w:val="none"/>
+        </w:rPr>
+        <w:t xml:space="preserve">Inloggen op user accounts</w:t>
+      </w:r>
+      <w:r>
+        <w:rPr>
+          <w:b w:val="0"/>
+          <w:bCs w:val="0"/>
+          <w:sz w:val="28"/>
+          <w:szCs w:val="28"/>
+          <w:highlight w:val="none"/>
+        </w:rPr>
+      </w:r>
+    </w:p>
+    <w:p>
+      <w:pPr>
+        <w:pStyle w:val="893"/>
+        <w:numPr>
+          <w:ilvl w:val="1"/>
+          <w:numId w:val="6"/>
+        </w:numPr>
+        <w:pBdr/>
+        <w:spacing/>
+        <w:ind/>
+        <w:rPr>
+          <w:b w:val="0"/>
+          <w:bCs w:val="0"/>
+          <w:sz w:val="28"/>
+          <w:szCs w:val="28"/>
+          <w:highlight w:val="none"/>
+        </w:rPr>
+      </w:pPr>
+      <w:r>
+        <w:rPr>
+          <w:b w:val="0"/>
+          <w:bCs w:val="0"/>
+          <w:sz w:val="28"/>
+          <w:szCs w:val="28"/>
+          <w:highlight w:val="none"/>
+        </w:rPr>
+        <w:t xml:space="preserve">Je kan ook inloggen op user accounts, als je de username weet</w:t>
+      </w:r>
+      <w:r>
+        <w:rPr>
+          <w:b w:val="0"/>
+          <w:bCs w:val="0"/>
+          <w:sz w:val="28"/>
+          <w:szCs w:val="28"/>
+          <w:highlight w:val="none"/>
+        </w:rPr>
+        <w:t xml:space="preserve"> en `` </w:t>
+      </w:r>
+      <w:r>
+        <w:rPr>
+          <w:b/>
+          <w:bCs/>
+        </w:rPr>
+        <w:t xml:space="preserve">'#</w:t>
+      </w:r>
+      <w:r>
+        <w:rPr>
+          <w:b/>
+          <w:bCs/>
+          <w:sz w:val="28"/>
+          <w:szCs w:val="28"/>
+          <w:highlight w:val="none"/>
+        </w:rPr>
+        <w:t xml:space="preserve"> </w:t>
+      </w:r>
+      <w:r>
+        <w:rPr>
+          <w:b w:val="0"/>
+          <w:bCs w:val="0"/>
+          <w:sz w:val="28"/>
+          <w:szCs w:val="28"/>
+          <w:highlight w:val="none"/>
+        </w:rPr>
+        <w:t xml:space="preserve">`` toevoegd aan het einde en geen wachtwoord</w:t>
+      </w:r>
+      <w:r>
+        <w:rPr>
+          <w:b w:val="0"/>
+          <w:bCs w:val="0"/>
+          <w:sz w:val="28"/>
+          <w:szCs w:val="28"/>
+          <w:highlight w:val="none"/>
+        </w:rPr>
+      </w:r>
+      <w:r>
+        <w:rPr>
+          <w:b w:val="0"/>
+          <w:bCs w:val="0"/>
+          <w:sz w:val="28"/>
+          <w:szCs w:val="28"/>
+          <w:highlight w:val="none"/>
+        </w:rPr>
+      </w:r>
+    </w:p>
+    <w:p>
+      <w:pPr>
+        <w:pStyle w:val="893"/>
         <w:numPr>
           <w:ilvl w:val="0"/>
           <w:numId w:val="2"/>
@@ -194,6 +418,15 @@
           <w:highlight w:val="none"/>
         </w:rPr>
       </w:r>
+      <w:r>
+        <w:rPr>
+          <w:b w:val="0"/>
+          <w:bCs w:val="0"/>
+          <w:sz w:val="28"/>
+          <w:szCs w:val="28"/>
+          <w:highlight w:val="none"/>
+        </w:rPr>
+      </w:r>
     </w:p>
     <w:p>
       <w:pPr>
@@ -321,7 +554,7 @@
     </w:p>
     <w:p>
       <w:pPr>
-        <w:pStyle w:val="885"/>
+        <w:pStyle w:val="893"/>
         <w:numPr>
           <w:ilvl w:val="0"/>
           <w:numId w:val="4"/>
@@ -356,6 +589,15 @@
           <w:highlight w:val="none"/>
         </w:rPr>
         <w:t xml:space="preserve">als een niet admin account kan ik in de browser url de id aanpassen en kan ik transacties zien van andere gebruikers.</w:t>
+      </w:r>
+      <w:r>
+        <w:rPr>
+          <w:b w:val="0"/>
+          <w:bCs w:val="0"/>
+          <w:sz w:val="28"/>
+          <w:szCs w:val="28"/>
+          <w:highlight w:val="none"/>
+        </w:rPr>
       </w:r>
       <w:r>
         <w:rPr>
@@ -452,7 +694,7 @@
     </w:p>
     <w:p>
       <w:pPr>
-        <w:pStyle w:val="885"/>
+        <w:pStyle w:val="893"/>
         <w:numPr>
           <w:ilvl w:val="0"/>
           <w:numId w:val="3"/>
@@ -489,6 +731,15 @@
           <w:highlight w:val="none"/>
         </w:rPr>
         <w:t xml:space="preserve">Tijdens het geld overmaken is er een script geplaatst in de beschrijving van de transactie. Iedereen die dan de transactie gescheidenis bekijkt runned de code.</w:t>
+      </w:r>
+      <w:r>
+        <w:rPr>
+          <w:b w:val="0"/>
+          <w:bCs w:val="0"/>
+          <w:sz w:val="28"/>
+          <w:szCs w:val="28"/>
+          <w:highlight w:val="none"/>
+        </w:rPr>
       </w:r>
       <w:r>
         <w:rPr>
@@ -599,6 +850,41 @@
         </w:rPr>
       </w:r>
     </w:p>
+    <w:p>
+      <w:pPr>
+        <w:pBdr/>
+        <w:tabs>
+          <w:tab w:val="left" w:leader="none" w:pos="6099"/>
+        </w:tabs>
+        <w:spacing/>
+        <w:ind/>
+        <w:rPr>
+          <w:b w:val="0"/>
+          <w:bCs w:val="0"/>
+          <w:sz w:val="28"/>
+          <w:szCs w:val="28"/>
+          <w:highlight w:val="none"/>
+        </w:rPr>
+      </w:pPr>
+      <w:r>
+        <w:rPr>
+          <w:b w:val="0"/>
+          <w:bCs w:val="0"/>
+          <w:sz w:val="28"/>
+          <w:szCs w:val="28"/>
+          <w:highlight w:val="none"/>
+        </w:rPr>
+      </w:r>
+      <w:r>
+        <w:rPr>
+          <w:b w:val="0"/>
+          <w:bCs w:val="0"/>
+          <w:sz w:val="28"/>
+          <w:szCs w:val="28"/>
+          <w:highlight w:val="none"/>
+        </w:rPr>
+      </w:r>
+    </w:p>
     <w:sectPr>
       <w:footnotePr/>
       <w:endnotePr/>
@@ -1263,6 +1549,298 @@
       <w:suff w:val="tab"/>
     </w:lvl>
   </w:abstractNum>
+  <w:abstractNum w:abstractNumId="4">
+    <w:lvl w:ilvl="0">
+      <w:isLgl w:val="false"/>
+      <w:lvlJc w:val="left"/>
+      <w:lvlText w:val="–"/>
+      <w:numFmt w:val="bullet"/>
+      <w:pPr>
+        <w:pBdr/>
+        <w:spacing/>
+        <w:ind w:hanging="360" w:left="709"/>
+      </w:pPr>
+      <w:rPr>
+        <w:rFonts w:hint="default" w:ascii="Arial" w:hAnsi="Arial" w:eastAsia="Arial" w:cs="Arial"/>
+      </w:rPr>
+      <w:start w:val="1"/>
+      <w:suff w:val="tab"/>
+    </w:lvl>
+    <w:lvl w:ilvl="1">
+      <w:isLgl w:val="false"/>
+      <w:lvlJc w:val="left"/>
+      <w:lvlText w:val="o"/>
+      <w:numFmt w:val="bullet"/>
+      <w:pPr>
+        <w:pBdr/>
+        <w:spacing/>
+        <w:ind w:hanging="360" w:left="1429"/>
+      </w:pPr>
+      <w:rPr>
+        <w:rFonts w:hint="default" w:ascii="Courier New" w:hAnsi="Courier New" w:eastAsia="Courier New" w:cs="Courier New"/>
+      </w:rPr>
+      <w:start w:val="1"/>
+      <w:suff w:val="tab"/>
+    </w:lvl>
+    <w:lvl w:ilvl="2">
+      <w:isLgl w:val="false"/>
+      <w:lvlJc w:val="left"/>
+      <w:lvlText w:val="§"/>
+      <w:numFmt w:val="bullet"/>
+      <w:pPr>
+        <w:pBdr/>
+        <w:spacing/>
+        <w:ind w:hanging="360" w:left="2149"/>
+      </w:pPr>
+      <w:rPr>
+        <w:rFonts w:hint="default" w:ascii="Wingdings" w:hAnsi="Wingdings" w:eastAsia="Wingdings" w:cs="Wingdings"/>
+      </w:rPr>
+      <w:start w:val="1"/>
+      <w:suff w:val="tab"/>
+    </w:lvl>
+    <w:lvl w:ilvl="3">
+      <w:isLgl w:val="false"/>
+      <w:lvlJc w:val="left"/>
+      <w:lvlText w:val="·"/>
+      <w:numFmt w:val="bullet"/>
+      <w:pPr>
+        <w:pBdr/>
+        <w:spacing/>
+        <w:ind w:hanging="360" w:left="2869"/>
+      </w:pPr>
+      <w:rPr>
+        <w:rFonts w:hint="default" w:ascii="Symbol" w:hAnsi="Symbol" w:eastAsia="Symbol" w:cs="Symbol"/>
+      </w:rPr>
+      <w:start w:val="1"/>
+      <w:suff w:val="tab"/>
+    </w:lvl>
+    <w:lvl w:ilvl="4">
+      <w:isLgl w:val="false"/>
+      <w:lvlJc w:val="left"/>
+      <w:lvlText w:val="o"/>
+      <w:numFmt w:val="bullet"/>
+      <w:pPr>
+        <w:pBdr/>
+        <w:spacing/>
+        <w:ind w:hanging="360" w:left="3589"/>
+      </w:pPr>
+      <w:rPr>
+        <w:rFonts w:hint="default" w:ascii="Courier New" w:hAnsi="Courier New" w:eastAsia="Courier New" w:cs="Courier New"/>
+      </w:rPr>
+      <w:start w:val="1"/>
+      <w:suff w:val="tab"/>
+    </w:lvl>
+    <w:lvl w:ilvl="5">
+      <w:isLgl w:val="false"/>
+      <w:lvlJc w:val="left"/>
+      <w:lvlText w:val="§"/>
+      <w:numFmt w:val="bullet"/>
+      <w:pPr>
+        <w:pBdr/>
+        <w:spacing/>
+        <w:ind w:hanging="360" w:left="4309"/>
+      </w:pPr>
+      <w:rPr>
+        <w:rFonts w:hint="default" w:ascii="Wingdings" w:hAnsi="Wingdings" w:eastAsia="Wingdings" w:cs="Wingdings"/>
+      </w:rPr>
+      <w:start w:val="1"/>
+      <w:suff w:val="tab"/>
+    </w:lvl>
+    <w:lvl w:ilvl="6">
+      <w:isLgl w:val="false"/>
+      <w:lvlJc w:val="left"/>
+      <w:lvlText w:val="·"/>
+      <w:numFmt w:val="bullet"/>
+      <w:pPr>
+        <w:pBdr/>
+        <w:spacing/>
+        <w:ind w:hanging="360" w:left="5029"/>
+      </w:pPr>
+      <w:rPr>
+        <w:rFonts w:hint="default" w:ascii="Symbol" w:hAnsi="Symbol" w:eastAsia="Symbol" w:cs="Symbol"/>
+      </w:rPr>
+      <w:start w:val="1"/>
+      <w:suff w:val="tab"/>
+    </w:lvl>
+    <w:lvl w:ilvl="7">
+      <w:isLgl w:val="false"/>
+      <w:lvlJc w:val="left"/>
+      <w:lvlText w:val="o"/>
+      <w:numFmt w:val="bullet"/>
+      <w:pPr>
+        <w:pBdr/>
+        <w:spacing/>
+        <w:ind w:hanging="360" w:left="5749"/>
+      </w:pPr>
+      <w:rPr>
+        <w:rFonts w:hint="default" w:ascii="Courier New" w:hAnsi="Courier New" w:eastAsia="Courier New" w:cs="Courier New"/>
+      </w:rPr>
+      <w:start w:val="1"/>
+      <w:suff w:val="tab"/>
+    </w:lvl>
+    <w:lvl w:ilvl="8">
+      <w:isLgl w:val="false"/>
+      <w:lvlJc w:val="left"/>
+      <w:lvlText w:val="§"/>
+      <w:numFmt w:val="bullet"/>
+      <w:pPr>
+        <w:pBdr/>
+        <w:spacing/>
+        <w:ind w:hanging="360" w:left="6469"/>
+      </w:pPr>
+      <w:rPr>
+        <w:rFonts w:hint="default" w:ascii="Wingdings" w:hAnsi="Wingdings" w:eastAsia="Wingdings" w:cs="Wingdings"/>
+      </w:rPr>
+      <w:start w:val="1"/>
+      <w:suff w:val="tab"/>
+    </w:lvl>
+  </w:abstractNum>
+  <w:abstractNum w:abstractNumId="5">
+    <w:lvl w:ilvl="0">
+      <w:isLgl w:val="false"/>
+      <w:lvlJc w:val="left"/>
+      <w:lvlText w:val="·"/>
+      <w:numFmt w:val="bullet"/>
+      <w:pPr>
+        <w:pBdr/>
+        <w:spacing/>
+        <w:ind w:hanging="360" w:left="709"/>
+      </w:pPr>
+      <w:rPr>
+        <w:rFonts w:ascii="Symbol" w:hAnsi="Symbol" w:eastAsia="Symbol" w:cs="Symbol"/>
+      </w:rPr>
+      <w:start w:val="1"/>
+      <w:suff w:val="tab"/>
+    </w:lvl>
+    <w:lvl w:ilvl="1">
+      <w:isLgl w:val="false"/>
+      <w:lvlJc w:val="left"/>
+      <w:lvlText w:val="o"/>
+      <w:numFmt w:val="bullet"/>
+      <w:pPr>
+        <w:pBdr/>
+        <w:spacing/>
+        <w:ind w:hanging="360" w:left="1429"/>
+      </w:pPr>
+      <w:rPr>
+        <w:rFonts w:hint="default" w:ascii="Courier New" w:hAnsi="Courier New" w:eastAsia="Courier New" w:cs="Courier New"/>
+      </w:rPr>
+      <w:start w:val="1"/>
+      <w:suff w:val="tab"/>
+    </w:lvl>
+    <w:lvl w:ilvl="2">
+      <w:isLgl w:val="false"/>
+      <w:lvlJc w:val="left"/>
+      <w:lvlText w:val="§"/>
+      <w:numFmt w:val="bullet"/>
+      <w:pPr>
+        <w:pBdr/>
+        <w:spacing/>
+        <w:ind w:hanging="360" w:left="2149"/>
+      </w:pPr>
+      <w:rPr>
+        <w:rFonts w:hint="default" w:ascii="Wingdings" w:hAnsi="Wingdings" w:eastAsia="Wingdings" w:cs="Wingdings"/>
+      </w:rPr>
+      <w:start w:val="1"/>
+      <w:suff w:val="tab"/>
+    </w:lvl>
+    <w:lvl w:ilvl="3">
+      <w:isLgl w:val="false"/>
+      <w:lvlJc w:val="left"/>
+      <w:lvlText w:val="·"/>
+      <w:numFmt w:val="bullet"/>
+      <w:pPr>
+        <w:pBdr/>
+        <w:spacing/>
+        <w:ind w:hanging="360" w:left="2869"/>
+      </w:pPr>
+      <w:rPr>
+        <w:rFonts w:hint="default" w:ascii="Symbol" w:hAnsi="Symbol" w:eastAsia="Symbol" w:cs="Symbol"/>
+      </w:rPr>
+      <w:start w:val="1"/>
+      <w:suff w:val="tab"/>
+    </w:lvl>
+    <w:lvl w:ilvl="4">
+      <w:isLgl w:val="false"/>
+      <w:lvlJc w:val="left"/>
+      <w:lvlText w:val="o"/>
+      <w:numFmt w:val="bullet"/>
+      <w:pPr>
+        <w:pBdr/>
+        <w:spacing/>
+        <w:ind w:hanging="360" w:left="3589"/>
+      </w:pPr>
+      <w:rPr>
+        <w:rFonts w:hint="default" w:ascii="Courier New" w:hAnsi="Courier New" w:eastAsia="Courier New" w:cs="Courier New"/>
+      </w:rPr>
+      <w:start w:val="1"/>
+      <w:suff w:val="tab"/>
+    </w:lvl>
+    <w:lvl w:ilvl="5">
+      <w:isLgl w:val="false"/>
+      <w:lvlJc w:val="left"/>
+      <w:lvlText w:val="§"/>
+      <w:numFmt w:val="bullet"/>
+      <w:pPr>
+        <w:pBdr/>
+        <w:spacing/>
+        <w:ind w:hanging="360" w:left="4309"/>
+      </w:pPr>
+      <w:rPr>
+        <w:rFonts w:hint="default" w:ascii="Wingdings" w:hAnsi="Wingdings" w:eastAsia="Wingdings" w:cs="Wingdings"/>
+      </w:rPr>
+      <w:start w:val="1"/>
+      <w:suff w:val="tab"/>
+    </w:lvl>
+    <w:lvl w:ilvl="6">
+      <w:isLgl w:val="false"/>
+      <w:lvlJc w:val="left"/>
+      <w:lvlText w:val="·"/>
+      <w:numFmt w:val="bullet"/>
+      <w:pPr>
+        <w:pBdr/>
+        <w:spacing/>
+        <w:ind w:hanging="360" w:left="5029"/>
+      </w:pPr>
+      <w:rPr>
+        <w:rFonts w:hint="default" w:ascii="Symbol" w:hAnsi="Symbol" w:eastAsia="Symbol" w:cs="Symbol"/>
+      </w:rPr>
+      <w:start w:val="1"/>
+      <w:suff w:val="tab"/>
+    </w:lvl>
+    <w:lvl w:ilvl="7">
+      <w:isLgl w:val="false"/>
+      <w:lvlJc w:val="left"/>
+      <w:lvlText w:val="o"/>
+      <w:numFmt w:val="bullet"/>
+      <w:pPr>
+        <w:pBdr/>
+        <w:spacing/>
+        <w:ind w:hanging="360" w:left="5749"/>
+      </w:pPr>
+      <w:rPr>
+        <w:rFonts w:hint="default" w:ascii="Courier New" w:hAnsi="Courier New" w:eastAsia="Courier New" w:cs="Courier New"/>
+      </w:rPr>
+      <w:start w:val="1"/>
+      <w:suff w:val="tab"/>
+    </w:lvl>
+    <w:lvl w:ilvl="8">
+      <w:isLgl w:val="false"/>
+      <w:lvlJc w:val="left"/>
+      <w:lvlText w:val="§"/>
+      <w:numFmt w:val="bullet"/>
+      <w:pPr>
+        <w:pBdr/>
+        <w:spacing/>
+        <w:ind w:hanging="360" w:left="6469"/>
+      </w:pPr>
+      <w:rPr>
+        <w:rFonts w:hint="default" w:ascii="Wingdings" w:hAnsi="Wingdings" w:eastAsia="Wingdings" w:cs="Wingdings"/>
+      </w:rPr>
+      <w:start w:val="1"/>
+      <w:suff w:val="tab"/>
+    </w:lvl>
+  </w:abstractNum>
   <w:num w:numId="1">
     <w:abstractNumId w:val="0"/>
   </w:num>
@@ -1274,6 +1852,12 @@
   </w:num>
   <w:num w:numId="4">
     <w:abstractNumId w:val="3"/>
+  </w:num>
+  <w:num w:numId="5">
+    <w:abstractNumId w:val="4"/>
+  </w:num>
+  <w:num w:numId="6">
+    <w:abstractNumId w:val="5"/>
   </w:num>
 </w:numbering>
 </file>
@@ -1436,9 +2020,9 @@
     <w:lsdException w:name="Bibliography" w:uiPriority="37"/>
     <w:lsdException w:name="TOC Heading" w:uiPriority="39" w:qFormat="1"/>
   </w:latentStyles>
-  <w:style w:type="table" w:styleId="697">
+  <w:style w:type="table" w:styleId="705">
     <w:name w:val="Table Grid"/>
-    <w:basedOn w:val="882"/>
+    <w:basedOn w:val="890"/>
     <w:uiPriority w:val="59"/>
     <w:pPr>
       <w:pBdr/>
@@ -1635,9 +2219,9 @@
       </w:tcPr>
     </w:tblStylePr>
   </w:style>
-  <w:style w:type="table" w:styleId="698">
+  <w:style w:type="table" w:styleId="706">
     <w:name w:val="Table Grid Light"/>
-    <w:basedOn w:val="882"/>
+    <w:basedOn w:val="890"/>
     <w:uiPriority w:val="59"/>
     <w:pPr>
       <w:pBdr/>
@@ -1834,9 +2418,9 @@
       </w:tcPr>
     </w:tblStylePr>
   </w:style>
-  <w:style w:type="table" w:styleId="699">
+  <w:style w:type="table" w:styleId="707">
     <w:name w:val="Plain Table 1"/>
-    <w:basedOn w:val="882"/>
+    <w:basedOn w:val="890"/>
     <w:uiPriority w:val="59"/>
     <w:pPr>
       <w:pBdr/>
@@ -2059,9 +2643,9 @@
       </w:tcPr>
     </w:tblStylePr>
   </w:style>
-  <w:style w:type="table" w:styleId="700">
+  <w:style w:type="table" w:styleId="708">
     <w:name w:val="Plain Table 2"/>
-    <w:basedOn w:val="882"/>
+    <w:basedOn w:val="890"/>
     <w:uiPriority w:val="59"/>
     <w:pPr>
       <w:pBdr/>
@@ -2292,9 +2876,9 @@
       </w:tcPr>
     </w:tblStylePr>
   </w:style>
-  <w:style w:type="table" w:styleId="701">
+  <w:style w:type="table" w:styleId="709">
     <w:name w:val="Plain Table 3"/>
-    <w:basedOn w:val="882"/>
+    <w:basedOn w:val="890"/>
     <w:uiPriority w:val="99"/>
     <w:pPr>
       <w:pBdr/>
@@ -2522,9 +3106,9 @@
       </w:tcPr>
     </w:tblStylePr>
   </w:style>
-  <w:style w:type="table" w:styleId="702">
+  <w:style w:type="table" w:styleId="710">
     <w:name w:val="Plain Table 4"/>
-    <w:basedOn w:val="882"/>
+    <w:basedOn w:val="890"/>
     <w:uiPriority w:val="99"/>
     <w:pPr>
       <w:pBdr/>
@@ -2738,9 +3322,9 @@
       </w:tcPr>
     </w:tblStylePr>
   </w:style>
-  <w:style w:type="table" w:styleId="703">
+  <w:style w:type="table" w:styleId="711">
     <w:name w:val="Plain Table 5"/>
-    <w:basedOn w:val="882"/>
+    <w:basedOn w:val="890"/>
     <w:uiPriority w:val="99"/>
     <w:pPr>
       <w:pBdr/>
@@ -2971,9 +3555,9 @@
       </w:tcPr>
     </w:tblStylePr>
   </w:style>
-  <w:style w:type="table" w:styleId="704">
+  <w:style w:type="table" w:styleId="712">
     <w:name w:val="Grid Table 1 Light"/>
-    <w:basedOn w:val="882"/>
+    <w:basedOn w:val="890"/>
     <w:uiPriority w:val="99"/>
     <w:pPr>
       <w:pBdr/>
@@ -3194,9 +3778,9 @@
       </w:tcPr>
     </w:tblStylePr>
   </w:style>
-  <w:style w:type="table" w:styleId="705">
+  <w:style w:type="table" w:styleId="713">
     <w:name w:val="Grid Table 1 Light - Accent 1"/>
-    <w:basedOn w:val="882"/>
+    <w:basedOn w:val="890"/>
     <w:uiPriority w:val="99"/>
     <w:pPr>
       <w:pBdr/>
@@ -3417,9 +4001,9 @@
       </w:tcPr>
     </w:tblStylePr>
   </w:style>
-  <w:style w:type="table" w:styleId="706">
+  <w:style w:type="table" w:styleId="714">
     <w:name w:val="Grid Table 1 Light - Accent 2"/>
-    <w:basedOn w:val="882"/>
+    <w:basedOn w:val="890"/>
     <w:uiPriority w:val="99"/>
     <w:pPr>
       <w:pBdr/>
@@ -3640,9 +4224,9 @@
       </w:tcPr>
     </w:tblStylePr>
   </w:style>
-  <w:style w:type="table" w:styleId="707">
+  <w:style w:type="table" w:styleId="715">
     <w:name w:val="Grid Table 1 Light - Accent 3"/>
-    <w:basedOn w:val="882"/>
+    <w:basedOn w:val="890"/>
     <w:uiPriority w:val="99"/>
     <w:pPr>
       <w:pBdr/>
@@ -3863,9 +4447,9 @@
       </w:tcPr>
     </w:tblStylePr>
   </w:style>
-  <w:style w:type="table" w:styleId="708">
+  <w:style w:type="table" w:styleId="716">
     <w:name w:val="Grid Table 1 Light - Accent 4"/>
-    <w:basedOn w:val="882"/>
+    <w:basedOn w:val="890"/>
     <w:uiPriority w:val="99"/>
     <w:pPr>
       <w:pBdr/>
@@ -4086,9 +4670,9 @@
       </w:tcPr>
     </w:tblStylePr>
   </w:style>
-  <w:style w:type="table" w:styleId="709">
+  <w:style w:type="table" w:styleId="717">
     <w:name w:val="Grid Table 1 Light - Accent 5"/>
-    <w:basedOn w:val="882"/>
+    <w:basedOn w:val="890"/>
     <w:uiPriority w:val="99"/>
     <w:pPr>
       <w:pBdr/>
@@ -4309,9 +4893,9 @@
       </w:tcPr>
     </w:tblStylePr>
   </w:style>
-  <w:style w:type="table" w:styleId="710">
+  <w:style w:type="table" w:styleId="718">
     <w:name w:val="Grid Table 1 Light - Accent 6"/>
-    <w:basedOn w:val="882"/>
+    <w:basedOn w:val="890"/>
     <w:uiPriority w:val="99"/>
     <w:pPr>
       <w:pBdr/>
@@ -4532,9 +5116,9 @@
       </w:tcPr>
     </w:tblStylePr>
   </w:style>
-  <w:style w:type="table" w:styleId="711">
+  <w:style w:type="table" w:styleId="719">
     <w:name w:val="Grid Table 2"/>
-    <w:basedOn w:val="882"/>
+    <w:basedOn w:val="890"/>
     <w:uiPriority w:val="99"/>
     <w:pPr>
       <w:pBdr/>
@@ -4764,9 +5348,9 @@
       </w:tcPr>
     </w:tblStylePr>
   </w:style>
-  <w:style w:type="table" w:styleId="712">
+  <w:style w:type="table" w:styleId="720">
     <w:name w:val="Grid Table 2 - Accent 1"/>
-    <w:basedOn w:val="882"/>
+    <w:basedOn w:val="890"/>
     <w:uiPriority w:val="99"/>
     <w:pPr>
       <w:pBdr/>
@@ -4996,9 +5580,9 @@
       </w:tcPr>
     </w:tblStylePr>
   </w:style>
-  <w:style w:type="table" w:styleId="713">
+  <w:style w:type="table" w:styleId="721">
     <w:name w:val="Grid Table 2 - Accent 2"/>
-    <w:basedOn w:val="882"/>
+    <w:basedOn w:val="890"/>
     <w:uiPriority w:val="99"/>
     <w:pPr>
       <w:pBdr/>
@@ -5228,9 +5812,9 @@
       </w:tcPr>
     </w:tblStylePr>
   </w:style>
-  <w:style w:type="table" w:styleId="714">
+  <w:style w:type="table" w:styleId="722">
     <w:name w:val="Grid Table 2 - Accent 3"/>
-    <w:basedOn w:val="882"/>
+    <w:basedOn w:val="890"/>
     <w:uiPriority w:val="99"/>
     <w:pPr>
       <w:pBdr/>
@@ -5460,9 +6044,9 @@
       </w:tcPr>
     </w:tblStylePr>
   </w:style>
-  <w:style w:type="table" w:styleId="715">
+  <w:style w:type="table" w:styleId="723">
     <w:name w:val="Grid Table 2 - Accent 4"/>
-    <w:basedOn w:val="882"/>
+    <w:basedOn w:val="890"/>
     <w:uiPriority w:val="99"/>
     <w:pPr>
       <w:pBdr/>
@@ -5692,9 +6276,9 @@
       </w:tcPr>
     </w:tblStylePr>
   </w:style>
-  <w:style w:type="table" w:styleId="716">
+  <w:style w:type="table" w:styleId="724">
     <w:name w:val="Grid Table 2 - Accent 5"/>
-    <w:basedOn w:val="882"/>
+    <w:basedOn w:val="890"/>
     <w:uiPriority w:val="99"/>
     <w:pPr>
       <w:pBdr/>
@@ -5924,9 +6508,9 @@
       </w:tcPr>
     </w:tblStylePr>
   </w:style>
-  <w:style w:type="table" w:styleId="717">
+  <w:style w:type="table" w:styleId="725">
     <w:name w:val="Grid Table 2 - Accent 6"/>
-    <w:basedOn w:val="882"/>
+    <w:basedOn w:val="890"/>
     <w:uiPriority w:val="99"/>
     <w:pPr>
       <w:pBdr/>
@@ -6156,9 +6740,9 @@
       </w:tcPr>
     </w:tblStylePr>
   </w:style>
-  <w:style w:type="table" w:styleId="718">
+  <w:style w:type="table" w:styleId="726">
     <w:name w:val="Grid Table 3"/>
-    <w:basedOn w:val="882"/>
+    <w:basedOn w:val="890"/>
     <w:uiPriority w:val="99"/>
     <w:pPr>
       <w:pBdr/>
@@ -6401,9 +6985,9 @@
       </w:tcPr>
     </w:tblStylePr>
   </w:style>
-  <w:style w:type="table" w:styleId="719">
+  <w:style w:type="table" w:styleId="727">
     <w:name w:val="Grid Table 3 - Accent 1"/>
-    <w:basedOn w:val="882"/>
+    <w:basedOn w:val="890"/>
     <w:uiPriority w:val="99"/>
     <w:pPr>
       <w:pBdr/>
@@ -6646,9 +7230,9 @@
       </w:tcPr>
     </w:tblStylePr>
   </w:style>
-  <w:style w:type="table" w:styleId="720">
+  <w:style w:type="table" w:styleId="728">
     <w:name w:val="Grid Table 3 - Accent 2"/>
-    <w:basedOn w:val="882"/>
+    <w:basedOn w:val="890"/>
     <w:uiPriority w:val="99"/>
     <w:pPr>
       <w:pBdr/>
@@ -6891,9 +7475,9 @@
       </w:tcPr>
     </w:tblStylePr>
   </w:style>
-  <w:style w:type="table" w:styleId="721">
+  <w:style w:type="table" w:styleId="729">
     <w:name w:val="Grid Table 3 - Accent 3"/>
-    <w:basedOn w:val="882"/>
+    <w:basedOn w:val="890"/>
     <w:uiPriority w:val="99"/>
     <w:pPr>
       <w:pBdr/>
@@ -7136,9 +7720,9 @@
       </w:tcPr>
     </w:tblStylePr>
   </w:style>
-  <w:style w:type="table" w:styleId="722">
+  <w:style w:type="table" w:styleId="730">
     <w:name w:val="Grid Table 3 - Accent 4"/>
-    <w:basedOn w:val="882"/>
+    <w:basedOn w:val="890"/>
     <w:uiPriority w:val="99"/>
     <w:pPr>
       <w:pBdr/>
@@ -7381,9 +7965,9 @@
       </w:tcPr>
     </w:tblStylePr>
   </w:style>
-  <w:style w:type="table" w:styleId="723">
+  <w:style w:type="table" w:styleId="731">
     <w:name w:val="Grid Table 3 - Accent 5"/>
-    <w:basedOn w:val="882"/>
+    <w:basedOn w:val="890"/>
     <w:uiPriority w:val="99"/>
     <w:pPr>
       <w:pBdr/>
@@ -7626,9 +8210,9 @@
       </w:tcPr>
     </w:tblStylePr>
   </w:style>
-  <w:style w:type="table" w:styleId="724">
+  <w:style w:type="table" w:styleId="732">
     <w:name w:val="Grid Table 3 - Accent 6"/>
-    <w:basedOn w:val="882"/>
+    <w:basedOn w:val="890"/>
     <w:uiPriority w:val="99"/>
     <w:pPr>
       <w:pBdr/>
@@ -7871,9 +8455,9 @@
       </w:tcPr>
     </w:tblStylePr>
   </w:style>
-  <w:style w:type="table" w:styleId="725">
+  <w:style w:type="table" w:styleId="733">
     <w:name w:val="Grid Table 4"/>
-    <w:basedOn w:val="882"/>
+    <w:basedOn w:val="890"/>
     <w:uiPriority w:val="59"/>
     <w:pPr>
       <w:pBdr/>
@@ -8104,9 +8688,9 @@
       </w:tcPr>
     </w:tblStylePr>
   </w:style>
-  <w:style w:type="table" w:styleId="726">
+  <w:style w:type="table" w:styleId="734">
     <w:name w:val="Grid Table 4 - Accent 1"/>
-    <w:basedOn w:val="882"/>
+    <w:basedOn w:val="890"/>
     <w:uiPriority w:val="59"/>
     <w:pPr>
       <w:pBdr/>
@@ -8337,9 +8921,9 @@
       </w:tcPr>
     </w:tblStylePr>
   </w:style>
-  <w:style w:type="table" w:styleId="727">
+  <w:style w:type="table" w:styleId="735">
     <w:name w:val="Grid Table 4 - Accent 2"/>
-    <w:basedOn w:val="882"/>
+    <w:basedOn w:val="890"/>
     <w:uiPriority w:val="59"/>
     <w:pPr>
       <w:pBdr/>
@@ -8570,9 +9154,9 @@
       </w:tcPr>
     </w:tblStylePr>
   </w:style>
-  <w:style w:type="table" w:styleId="728">
+  <w:style w:type="table" w:styleId="736">
     <w:name w:val="Grid Table 4 - Accent 3"/>
-    <w:basedOn w:val="882"/>
+    <w:basedOn w:val="890"/>
     <w:uiPriority w:val="59"/>
     <w:pPr>
       <w:pBdr/>
@@ -8803,9 +9387,9 @@
       </w:tcPr>
     </w:tblStylePr>
   </w:style>
-  <w:style w:type="table" w:styleId="729">
+  <w:style w:type="table" w:styleId="737">
     <w:name w:val="Grid Table 4 - Accent 4"/>
-    <w:basedOn w:val="882"/>
+    <w:basedOn w:val="890"/>
     <w:uiPriority w:val="59"/>
     <w:pPr>
       <w:pBdr/>
@@ -9036,9 +9620,9 @@
       </w:tcPr>
     </w:tblStylePr>
   </w:style>
-  <w:style w:type="table" w:styleId="730">
+  <w:style w:type="table" w:styleId="738">
     <w:name w:val="Grid Table 4 - Accent 5"/>
-    <w:basedOn w:val="882"/>
+    <w:basedOn w:val="890"/>
     <w:uiPriority w:val="59"/>
     <w:pPr>
       <w:pBdr/>
@@ -9269,9 +9853,9 @@
       </w:tcPr>
     </w:tblStylePr>
   </w:style>
-  <w:style w:type="table" w:styleId="731">
+  <w:style w:type="table" w:styleId="739">
     <w:name w:val="Grid Table 4 - Accent 6"/>
-    <w:basedOn w:val="882"/>
+    <w:basedOn w:val="890"/>
     <w:uiPriority w:val="59"/>
     <w:pPr>
       <w:pBdr/>
@@ -9502,9 +10086,9 @@
       </w:tcPr>
     </w:tblStylePr>
   </w:style>
-  <w:style w:type="table" w:styleId="732">
+  <w:style w:type="table" w:styleId="740">
     <w:name w:val="Grid Table 5 Dark"/>
-    <w:basedOn w:val="882"/>
+    <w:basedOn w:val="890"/>
     <w:uiPriority w:val="99"/>
     <w:pPr>
       <w:pBdr/>
@@ -9730,9 +10314,9 @@
       </w:tcPr>
     </w:tblStylePr>
   </w:style>
-  <w:style w:type="table" w:styleId="733">
+  <w:style w:type="table" w:styleId="741">
     <w:name w:val="Grid Table 5 Dark- Accent 1"/>
-    <w:basedOn w:val="882"/>
+    <w:basedOn w:val="890"/>
     <w:uiPriority w:val="99"/>
     <w:pPr>
       <w:pBdr/>
@@ -9958,9 +10542,9 @@
       </w:tcPr>
     </w:tblStylePr>
   </w:style>
-  <w:style w:type="table" w:styleId="734">
+  <w:style w:type="table" w:styleId="742">
     <w:name w:val="Grid Table 5 Dark - Accent 2"/>
-    <w:basedOn w:val="882"/>
+    <w:basedOn w:val="890"/>
     <w:uiPriority w:val="99"/>
     <w:pPr>
       <w:pBdr/>
@@ -10186,9 +10770,9 @@
       </w:tcPr>
     </w:tblStylePr>
   </w:style>
-  <w:style w:type="table" w:styleId="735">
+  <w:style w:type="table" w:styleId="743">
     <w:name w:val="Grid Table 5 Dark - Accent 3"/>
-    <w:basedOn w:val="882"/>
+    <w:basedOn w:val="890"/>
     <w:uiPriority w:val="99"/>
     <w:pPr>
       <w:pBdr/>
@@ -10414,9 +10998,9 @@
       </w:tcPr>
     </w:tblStylePr>
   </w:style>
-  <w:style w:type="table" w:styleId="736">
+  <w:style w:type="table" w:styleId="744">
     <w:name w:val="Grid Table 5 Dark- Accent 4"/>
-    <w:basedOn w:val="882"/>
+    <w:basedOn w:val="890"/>
     <w:uiPriority w:val="99"/>
     <w:pPr>
       <w:pBdr/>
@@ -10642,9 +11226,9 @@
       </w:tcPr>
     </w:tblStylePr>
   </w:style>
-  <w:style w:type="table" w:styleId="737">
+  <w:style w:type="table" w:styleId="745">
     <w:name w:val="Grid Table 5 Dark - Accent 5"/>
-    <w:basedOn w:val="882"/>
+    <w:basedOn w:val="890"/>
     <w:uiPriority w:val="99"/>
     <w:pPr>
       <w:pBdr/>
@@ -10870,9 +11454,9 @@
       </w:tcPr>
     </w:tblStylePr>
   </w:style>
-  <w:style w:type="table" w:styleId="738">
+  <w:style w:type="table" w:styleId="746">
     <w:name w:val="Grid Table 5 Dark - Accent 6"/>
-    <w:basedOn w:val="882"/>
+    <w:basedOn w:val="890"/>
     <w:uiPriority w:val="99"/>
     <w:pPr>
       <w:pBdr/>
@@ -11098,9 +11682,9 @@
       </w:tcPr>
     </w:tblStylePr>
   </w:style>
-  <w:style w:type="table" w:styleId="739">
+  <w:style w:type="table" w:styleId="747">
     <w:name w:val="Grid Table 6 Colorful"/>
-    <w:basedOn w:val="882"/>
+    <w:basedOn w:val="890"/>
     <w:uiPriority w:val="99"/>
     <w:pPr>
       <w:pBdr/>
@@ -11328,9 +11912,9 @@
       </w:tcPr>
     </w:tblStylePr>
   </w:style>
-  <w:style w:type="table" w:styleId="740">
+  <w:style w:type="table" w:styleId="748">
     <w:name w:val="Grid Table 6 Colorful - Accent 1"/>
-    <w:basedOn w:val="882"/>
+    <w:basedOn w:val="890"/>
     <w:uiPriority w:val="99"/>
     <w:pPr>
       <w:pBdr/>
@@ -11558,9 +12142,9 @@
       </w:tcPr>
     </w:tblStylePr>
   </w:style>
-  <w:style w:type="table" w:styleId="741">
+  <w:style w:type="table" w:styleId="749">
     <w:name w:val="Grid Table 6 Colorful - Accent 2"/>
-    <w:basedOn w:val="882"/>
+    <w:basedOn w:val="890"/>
     <w:uiPriority w:val="99"/>
     <w:pPr>
       <w:pBdr/>
@@ -11788,9 +12372,9 @@
       </w:tcPr>
     </w:tblStylePr>
   </w:style>
-  <w:style w:type="table" w:styleId="742">
+  <w:style w:type="table" w:styleId="750">
     <w:name w:val="Grid Table 6 Colorful - Accent 3"/>
-    <w:basedOn w:val="882"/>
+    <w:basedOn w:val="890"/>
     <w:uiPriority w:val="99"/>
     <w:pPr>
       <w:pBdr/>
@@ -12018,9 +12602,9 @@
       </w:tcPr>
     </w:tblStylePr>
   </w:style>
-  <w:style w:type="table" w:styleId="743">
+  <w:style w:type="table" w:styleId="751">
     <w:name w:val="Grid Table 6 Colorful - Accent 4"/>
-    <w:basedOn w:val="882"/>
+    <w:basedOn w:val="890"/>
     <w:uiPriority w:val="99"/>
     <w:pPr>
       <w:pBdr/>
@@ -12248,9 +12832,9 @@
       </w:tcPr>
     </w:tblStylePr>
   </w:style>
-  <w:style w:type="table" w:styleId="744">
+  <w:style w:type="table" w:styleId="752">
     <w:name w:val="Grid Table 6 Colorful - Accent 5"/>
-    <w:basedOn w:val="882"/>
+    <w:basedOn w:val="890"/>
     <w:uiPriority w:val="99"/>
     <w:pPr>
       <w:pBdr/>
@@ -12478,9 +13062,9 @@
       </w:tcPr>
     </w:tblStylePr>
   </w:style>
-  <w:style w:type="table" w:styleId="745">
+  <w:style w:type="table" w:styleId="753">
     <w:name w:val="Grid Table 6 Colorful - Accent 6"/>
-    <w:basedOn w:val="882"/>
+    <w:basedOn w:val="890"/>
     <w:uiPriority w:val="99"/>
     <w:pPr>
       <w:pBdr/>
@@ -12708,9 +13292,9 @@
       </w:tcPr>
     </w:tblStylePr>
   </w:style>
-  <w:style w:type="table" w:styleId="746">
+  <w:style w:type="table" w:styleId="754">
     <w:name w:val="Grid Table 7 Colorful"/>
-    <w:basedOn w:val="882"/>
+    <w:basedOn w:val="890"/>
     <w:uiPriority w:val="99"/>
     <w:pPr>
       <w:pBdr/>
@@ -12962,9 +13546,9 @@
       </w:tcPr>
     </w:tblStylePr>
   </w:style>
-  <w:style w:type="table" w:styleId="747">
+  <w:style w:type="table" w:styleId="755">
     <w:name w:val="Grid Table 7 Colorful - Accent 1"/>
-    <w:basedOn w:val="882"/>
+    <w:basedOn w:val="890"/>
     <w:uiPriority w:val="99"/>
     <w:pPr>
       <w:pBdr/>
@@ -13216,9 +13800,9 @@
       </w:tcPr>
     </w:tblStylePr>
   </w:style>
-  <w:style w:type="table" w:styleId="748">
+  <w:style w:type="table" w:styleId="756">
     <w:name w:val="Grid Table 7 Colorful - Accent 2"/>
-    <w:basedOn w:val="882"/>
+    <w:basedOn w:val="890"/>
     <w:uiPriority w:val="99"/>
     <w:pPr>
       <w:pBdr/>
@@ -13470,9 +14054,9 @@
       </w:tcPr>
     </w:tblStylePr>
   </w:style>
-  <w:style w:type="table" w:styleId="749">
+  <w:style w:type="table" w:styleId="757">
     <w:name w:val="Grid Table 7 Colorful - Accent 3"/>
-    <w:basedOn w:val="882"/>
+    <w:basedOn w:val="890"/>
     <w:uiPriority w:val="99"/>
     <w:pPr>
       <w:pBdr/>
@@ -13724,9 +14308,9 @@
       </w:tcPr>
     </w:tblStylePr>
   </w:style>
-  <w:style w:type="table" w:styleId="750">
+  <w:style w:type="table" w:styleId="758">
     <w:name w:val="Grid Table 7 Colorful - Accent 4"/>
-    <w:basedOn w:val="882"/>
+    <w:basedOn w:val="890"/>
     <w:uiPriority w:val="99"/>
     <w:pPr>
       <w:pBdr/>
@@ -13978,9 +14562,9 @@
       </w:tcPr>
     </w:tblStylePr>
   </w:style>
-  <w:style w:type="table" w:styleId="751">
+  <w:style w:type="table" w:styleId="759">
     <w:name w:val="Grid Table 7 Colorful - Accent 5"/>
-    <w:basedOn w:val="882"/>
+    <w:basedOn w:val="890"/>
     <w:uiPriority w:val="99"/>
     <w:pPr>
       <w:pBdr/>
@@ -14232,9 +14816,9 @@
       </w:tcPr>
     </w:tblStylePr>
   </w:style>
-  <w:style w:type="table" w:styleId="752">
+  <w:style w:type="table" w:styleId="760">
     <w:name w:val="Grid Table 7 Colorful - Accent 6"/>
-    <w:basedOn w:val="882"/>
+    <w:basedOn w:val="890"/>
     <w:uiPriority w:val="99"/>
     <w:pPr>
       <w:pBdr/>
@@ -14486,9 +15070,9 @@
       </w:tcPr>
     </w:tblStylePr>
   </w:style>
-  <w:style w:type="table" w:styleId="753">
+  <w:style w:type="table" w:styleId="761">
     <w:name w:val="List Table 1 Light"/>
-    <w:basedOn w:val="882"/>
+    <w:basedOn w:val="890"/>
     <w:uiPriority w:val="99"/>
     <w:pPr>
       <w:pBdr/>
@@ -14702,9 +15286,9 @@
       </w:tcPr>
     </w:tblStylePr>
   </w:style>
-  <w:style w:type="table" w:styleId="754">
+  <w:style w:type="table" w:styleId="762">
     <w:name w:val="List Table 1 Light - Accent 1"/>
-    <w:basedOn w:val="882"/>
+    <w:basedOn w:val="890"/>
     <w:uiPriority w:val="99"/>
     <w:pPr>
       <w:pBdr/>
@@ -14918,9 +15502,9 @@
       </w:tcPr>
     </w:tblStylePr>
   </w:style>
-  <w:style w:type="table" w:styleId="755">
+  <w:style w:type="table" w:styleId="763">
     <w:name w:val="List Table 1 Light - Accent 2"/>
-    <w:basedOn w:val="882"/>
+    <w:basedOn w:val="890"/>
     <w:uiPriority w:val="99"/>
     <w:pPr>
       <w:pBdr/>
@@ -15134,9 +15718,9 @@
       </w:tcPr>
     </w:tblStylePr>
   </w:style>
-  <w:style w:type="table" w:styleId="756">
+  <w:style w:type="table" w:styleId="764">
     <w:name w:val="List Table 1 Light - Accent 3"/>
-    <w:basedOn w:val="882"/>
+    <w:basedOn w:val="890"/>
     <w:uiPriority w:val="99"/>
     <w:pPr>
       <w:pBdr/>
@@ -15350,9 +15934,9 @@
       </w:tcPr>
     </w:tblStylePr>
   </w:style>
-  <w:style w:type="table" w:styleId="757">
+  <w:style w:type="table" w:styleId="765">
     <w:name w:val="List Table 1 Light - Accent 4"/>
-    <w:basedOn w:val="882"/>
+    <w:basedOn w:val="890"/>
     <w:uiPriority w:val="99"/>
     <w:pPr>
       <w:pBdr/>
@@ -15566,9 +16150,9 @@
       </w:tcPr>
     </w:tblStylePr>
   </w:style>
-  <w:style w:type="table" w:styleId="758">
+  <w:style w:type="table" w:styleId="766">
     <w:name w:val="List Table 1 Light - Accent 5"/>
-    <w:basedOn w:val="882"/>
+    <w:basedOn w:val="890"/>
     <w:uiPriority w:val="99"/>
     <w:pPr>
       <w:pBdr/>
@@ -15782,9 +16366,9 @@
       </w:tcPr>
     </w:tblStylePr>
   </w:style>
-  <w:style w:type="table" w:styleId="759">
+  <w:style w:type="table" w:styleId="767">
     <w:name w:val="List Table 1 Light - Accent 6"/>
-    <w:basedOn w:val="882"/>
+    <w:basedOn w:val="890"/>
     <w:uiPriority w:val="99"/>
     <w:pPr>
       <w:pBdr/>
@@ -15998,9 +16582,9 @@
       </w:tcPr>
     </w:tblStylePr>
   </w:style>
-  <w:style w:type="table" w:styleId="760">
+  <w:style w:type="table" w:styleId="768">
     <w:name w:val="List Table 2"/>
-    <w:basedOn w:val="882"/>
+    <w:basedOn w:val="890"/>
     <w:uiPriority w:val="99"/>
     <w:pPr>
       <w:pBdr/>
@@ -16236,9 +16820,9 @@
       </w:tcPr>
     </w:tblStylePr>
   </w:style>
-  <w:style w:type="table" w:styleId="761">
+  <w:style w:type="table" w:styleId="769">
     <w:name w:val="List Table 2 - Accent 1"/>
-    <w:basedOn w:val="882"/>
+    <w:basedOn w:val="890"/>
     <w:uiPriority w:val="99"/>
     <w:pPr>
       <w:pBdr/>
@@ -16474,9 +17058,9 @@
       </w:tcPr>
     </w:tblStylePr>
   </w:style>
-  <w:style w:type="table" w:styleId="762">
+  <w:style w:type="table" w:styleId="770">
     <w:name w:val="List Table 2 - Accent 2"/>
-    <w:basedOn w:val="882"/>
+    <w:basedOn w:val="890"/>
     <w:uiPriority w:val="99"/>
     <w:pPr>
       <w:pBdr/>
@@ -16712,9 +17296,9 @@
       </w:tcPr>
     </w:tblStylePr>
   </w:style>
-  <w:style w:type="table" w:styleId="763">
+  <w:style w:type="table" w:styleId="771">
     <w:name w:val="List Table 2 - Accent 3"/>
-    <w:basedOn w:val="882"/>
+    <w:basedOn w:val="890"/>
     <w:uiPriority w:val="99"/>
     <w:pPr>
       <w:pBdr/>
@@ -16950,9 +17534,9 @@
       </w:tcPr>
     </w:tblStylePr>
   </w:style>
-  <w:style w:type="table" w:styleId="764">
+  <w:style w:type="table" w:styleId="772">
     <w:name w:val="List Table 2 - Accent 4"/>
-    <w:basedOn w:val="882"/>
+    <w:basedOn w:val="890"/>
     <w:uiPriority w:val="99"/>
     <w:pPr>
       <w:pBdr/>
@@ -17188,9 +17772,9 @@
       </w:tcPr>
     </w:tblStylePr>
   </w:style>
-  <w:style w:type="table" w:styleId="765">
+  <w:style w:type="table" w:styleId="773">
     <w:name w:val="List Table 2 - Accent 5"/>
-    <w:basedOn w:val="882"/>
+    <w:basedOn w:val="890"/>
     <w:uiPriority w:val="99"/>
     <w:pPr>
       <w:pBdr/>
@@ -17426,9 +18010,9 @@
       </w:tcPr>
     </w:tblStylePr>
   </w:style>
-  <w:style w:type="table" w:styleId="766">
+  <w:style w:type="table" w:styleId="774">
     <w:name w:val="List Table 2 - Accent 6"/>
-    <w:basedOn w:val="882"/>
+    <w:basedOn w:val="890"/>
     <w:uiPriority w:val="99"/>
     <w:pPr>
       <w:pBdr/>
@@ -17664,9 +18248,9 @@
       </w:tcPr>
     </w:tblStylePr>
   </w:style>
-  <w:style w:type="table" w:styleId="767">
+  <w:style w:type="table" w:styleId="775">
     <w:name w:val="List Table 3"/>
-    <w:basedOn w:val="882"/>
+    <w:basedOn w:val="890"/>
     <w:uiPriority w:val="99"/>
     <w:pPr>
       <w:pBdr/>
@@ -17892,9 +18476,9 @@
       </w:tcPr>
     </w:tblStylePr>
   </w:style>
-  <w:style w:type="table" w:styleId="768">
+  <w:style w:type="table" w:styleId="776">
     <w:name w:val="List Table 3 - Accent 1"/>
-    <w:basedOn w:val="882"/>
+    <w:basedOn w:val="890"/>
     <w:uiPriority w:val="99"/>
     <w:pPr>
       <w:pBdr/>
@@ -18120,9 +18704,9 @@
       </w:tcPr>
     </w:tblStylePr>
   </w:style>
-  <w:style w:type="table" w:styleId="769">
+  <w:style w:type="table" w:styleId="777">
     <w:name w:val="List Table 3 - Accent 2"/>
-    <w:basedOn w:val="882"/>
+    <w:basedOn w:val="890"/>
     <w:uiPriority w:val="99"/>
     <w:pPr>
       <w:pBdr/>
@@ -18348,9 +18932,9 @@
       </w:tcPr>
     </w:tblStylePr>
   </w:style>
-  <w:style w:type="table" w:styleId="770">
+  <w:style w:type="table" w:styleId="778">
     <w:name w:val="List Table 3 - Accent 3"/>
-    <w:basedOn w:val="882"/>
+    <w:basedOn w:val="890"/>
     <w:uiPriority w:val="99"/>
     <w:pPr>
       <w:pBdr/>
@@ -18576,9 +19160,9 @@
       </w:tcPr>
     </w:tblStylePr>
   </w:style>
-  <w:style w:type="table" w:styleId="771">
+  <w:style w:type="table" w:styleId="779">
     <w:name w:val="List Table 3 - Accent 4"/>
-    <w:basedOn w:val="882"/>
+    <w:basedOn w:val="890"/>
     <w:uiPriority w:val="99"/>
     <w:pPr>
       <w:pBdr/>
@@ -18804,9 +19388,9 @@
       </w:tcPr>
     </w:tblStylePr>
   </w:style>
-  <w:style w:type="table" w:styleId="772">
+  <w:style w:type="table" w:styleId="780">
     <w:name w:val="List Table 3 - Accent 5"/>
-    <w:basedOn w:val="882"/>
+    <w:basedOn w:val="890"/>
     <w:uiPriority w:val="99"/>
     <w:pPr>
       <w:pBdr/>
@@ -19032,9 +19616,9 @@
       </w:tcPr>
     </w:tblStylePr>
   </w:style>
-  <w:style w:type="table" w:styleId="773">
+  <w:style w:type="table" w:styleId="781">
     <w:name w:val="List Table 3 - Accent 6"/>
-    <w:basedOn w:val="882"/>
+    <w:basedOn w:val="890"/>
     <w:uiPriority w:val="99"/>
     <w:pPr>
       <w:pBdr/>
@@ -19260,9 +19844,9 @@
       </w:tcPr>
     </w:tblStylePr>
   </w:style>
-  <w:style w:type="table" w:styleId="774">
+  <w:style w:type="table" w:styleId="782">
     <w:name w:val="List Table 4"/>
-    <w:basedOn w:val="882"/>
+    <w:basedOn w:val="890"/>
     <w:uiPriority w:val="99"/>
     <w:pPr>
       <w:pBdr/>
@@ -19485,9 +20069,9 @@
       </w:tcPr>
     </w:tblStylePr>
   </w:style>
-  <w:style w:type="table" w:styleId="775">
+  <w:style w:type="table" w:styleId="783">
     <w:name w:val="List Table 4 - Accent 1"/>
-    <w:basedOn w:val="882"/>
+    <w:basedOn w:val="890"/>
     <w:uiPriority w:val="99"/>
     <w:pPr>
       <w:pBdr/>
@@ -19710,9 +20294,9 @@
       </w:tcPr>
     </w:tblStylePr>
   </w:style>
-  <w:style w:type="table" w:styleId="776">
+  <w:style w:type="table" w:styleId="784">
     <w:name w:val="List Table 4 - Accent 2"/>
-    <w:basedOn w:val="882"/>
+    <w:basedOn w:val="890"/>
     <w:uiPriority w:val="99"/>
     <w:pPr>
       <w:pBdr/>
@@ -19935,9 +20519,9 @@
       </w:tcPr>
     </w:tblStylePr>
   </w:style>
-  <w:style w:type="table" w:styleId="777">
+  <w:style w:type="table" w:styleId="785">
     <w:name w:val="List Table 4 - Accent 3"/>
-    <w:basedOn w:val="882"/>
+    <w:basedOn w:val="890"/>
     <w:uiPriority w:val="99"/>
     <w:pPr>
       <w:pBdr/>
@@ -20160,9 +20744,9 @@
       </w:tcPr>
     </w:tblStylePr>
   </w:style>
-  <w:style w:type="table" w:styleId="778">
+  <w:style w:type="table" w:styleId="786">
     <w:name w:val="List Table 4 - Accent 4"/>
-    <w:basedOn w:val="882"/>
+    <w:basedOn w:val="890"/>
     <w:uiPriority w:val="99"/>
     <w:pPr>
       <w:pBdr/>
@@ -20385,9 +20969,9 @@
       </w:tcPr>
     </w:tblStylePr>
   </w:style>
-  <w:style w:type="table" w:styleId="779">
+  <w:style w:type="table" w:styleId="787">
     <w:name w:val="List Table 4 - Accent 5"/>
-    <w:basedOn w:val="882"/>
+    <w:basedOn w:val="890"/>
     <w:uiPriority w:val="99"/>
     <w:pPr>
       <w:pBdr/>
@@ -20610,9 +21194,9 @@
       </w:tcPr>
     </w:tblStylePr>
   </w:style>
-  <w:style w:type="table" w:styleId="780">
+  <w:style w:type="table" w:styleId="788">
     <w:name w:val="List Table 4 - Accent 6"/>
-    <w:basedOn w:val="882"/>
+    <w:basedOn w:val="890"/>
     <w:uiPriority w:val="99"/>
     <w:pPr>
       <w:pBdr/>
@@ -20835,9 +21419,9 @@
       </w:tcPr>
     </w:tblStylePr>
   </w:style>
-  <w:style w:type="table" w:styleId="781">
+  <w:style w:type="table" w:styleId="789">
     <w:name w:val="List Table 5 Dark"/>
-    <w:basedOn w:val="882"/>
+    <w:basedOn w:val="890"/>
     <w:uiPriority w:val="99"/>
     <w:pPr>
       <w:pBdr/>
@@ -21077,9 +21661,9 @@
       </w:tcPr>
     </w:tblStylePr>
   </w:style>
-  <w:style w:type="table" w:styleId="782">
+  <w:style w:type="table" w:styleId="790">
     <w:name w:val="List Table 5 Dark - Accent 1"/>
-    <w:basedOn w:val="882"/>
+    <w:basedOn w:val="890"/>
     <w:uiPriority w:val="99"/>
     <w:pPr>
       <w:pBdr/>
@@ -21319,9 +21903,9 @@
       </w:tcPr>
     </w:tblStylePr>
   </w:style>
-  <w:style w:type="table" w:styleId="783">
+  <w:style w:type="table" w:styleId="791">
     <w:name w:val="List Table 5 Dark - Accent 2"/>
-    <w:basedOn w:val="882"/>
+    <w:basedOn w:val="890"/>
     <w:uiPriority w:val="99"/>
     <w:pPr>
       <w:pBdr/>
@@ -21561,9 +22145,9 @@
       </w:tcPr>
     </w:tblStylePr>
   </w:style>
-  <w:style w:type="table" w:styleId="784">
+  <w:style w:type="table" w:styleId="792">
     <w:name w:val="List Table 5 Dark - Accent 3"/>
-    <w:basedOn w:val="882"/>
+    <w:basedOn w:val="890"/>
     <w:uiPriority w:val="99"/>
     <w:pPr>
       <w:pBdr/>
@@ -21803,9 +22387,9 @@
       </w:tcPr>
     </w:tblStylePr>
   </w:style>
-  <w:style w:type="table" w:styleId="785">
+  <w:style w:type="table" w:styleId="793">
     <w:name w:val="List Table 5 Dark - Accent 4"/>
-    <w:basedOn w:val="882"/>
+    <w:basedOn w:val="890"/>
     <w:uiPriority w:val="99"/>
     <w:pPr>
       <w:pBdr/>
@@ -22045,9 +22629,9 @@
       </w:tcPr>
     </w:tblStylePr>
   </w:style>
-  <w:style w:type="table" w:styleId="786">
+  <w:style w:type="table" w:styleId="794">
     <w:name w:val="List Table 5 Dark - Accent 5"/>
-    <w:basedOn w:val="882"/>
+    <w:basedOn w:val="890"/>
     <w:uiPriority w:val="99"/>
     <w:pPr>
       <w:pBdr/>
@@ -22287,9 +22871,9 @@
       </w:tcPr>
     </w:tblStylePr>
   </w:style>
-  <w:style w:type="table" w:styleId="787">
+  <w:style w:type="table" w:styleId="795">
     <w:name w:val="List Table 5 Dark - Accent 6"/>
-    <w:basedOn w:val="882"/>
+    <w:basedOn w:val="890"/>
     <w:uiPriority w:val="99"/>
     <w:pPr>
       <w:pBdr/>
@@ -22529,9 +23113,9 @@
       </w:tcPr>
     </w:tblStylePr>
   </w:style>
-  <w:style w:type="table" w:styleId="788">
+  <w:style w:type="table" w:styleId="796">
     <w:name w:val="List Table 6 Colorful"/>
-    <w:basedOn w:val="882"/>
+    <w:basedOn w:val="890"/>
     <w:uiPriority w:val="99"/>
     <w:pPr>
       <w:pBdr/>
@@ -22752,9 +23336,9 @@
       </w:tcPr>
     </w:tblStylePr>
   </w:style>
-  <w:style w:type="table" w:styleId="789">
+  <w:style w:type="table" w:styleId="797">
     <w:name w:val="List Table 6 Colorful - Accent 1"/>
-    <w:basedOn w:val="882"/>
+    <w:basedOn w:val="890"/>
     <w:uiPriority w:val="99"/>
     <w:pPr>
       <w:pBdr/>
@@ -22975,9 +23559,9 @@
       </w:tcPr>
     </w:tblStylePr>
   </w:style>
-  <w:style w:type="table" w:styleId="790">
+  <w:style w:type="table" w:styleId="798">
     <w:name w:val="List Table 6 Colorful - Accent 2"/>
-    <w:basedOn w:val="882"/>
+    <w:basedOn w:val="890"/>
     <w:uiPriority w:val="99"/>
     <w:pPr>
       <w:pBdr/>
@@ -23198,9 +23782,9 @@
       </w:tcPr>
     </w:tblStylePr>
   </w:style>
-  <w:style w:type="table" w:styleId="791">
+  <w:style w:type="table" w:styleId="799">
     <w:name w:val="List Table 6 Colorful - Accent 3"/>
-    <w:basedOn w:val="882"/>
+    <w:basedOn w:val="890"/>
     <w:uiPriority w:val="99"/>
     <w:pPr>
       <w:pBdr/>
@@ -23421,9 +24005,9 @@
       </w:tcPr>
     </w:tblStylePr>
   </w:style>
-  <w:style w:type="table" w:styleId="792">
+  <w:style w:type="table" w:styleId="800">
     <w:name w:val="List Table 6 Colorful - Accent 4"/>
-    <w:basedOn w:val="882"/>
+    <w:basedOn w:val="890"/>
     <w:uiPriority w:val="99"/>
     <w:pPr>
       <w:pBdr/>
@@ -23644,9 +24228,9 @@
       </w:tcPr>
     </w:tblStylePr>
   </w:style>
-  <w:style w:type="table" w:styleId="793">
+  <w:style w:type="table" w:styleId="801">
     <w:name w:val="List Table 6 Colorful - Accent 5"/>
-    <w:basedOn w:val="882"/>
+    <w:basedOn w:val="890"/>
     <w:uiPriority w:val="99"/>
     <w:pPr>
       <w:pBdr/>
@@ -23867,9 +24451,9 @@
       </w:tcPr>
     </w:tblStylePr>
   </w:style>
-  <w:style w:type="table" w:styleId="794">
+  <w:style w:type="table" w:styleId="802">
     <w:name w:val="List Table 6 Colorful - Accent 6"/>
-    <w:basedOn w:val="882"/>
+    <w:basedOn w:val="890"/>
     <w:uiPriority w:val="99"/>
     <w:pPr>
       <w:pBdr/>
@@ -24090,9 +24674,9 @@
       </w:tcPr>
     </w:tblStylePr>
   </w:style>
-  <w:style w:type="table" w:styleId="795">
+  <w:style w:type="table" w:styleId="803">
     <w:name w:val="List Table 7 Colorful"/>
-    <w:basedOn w:val="882"/>
+    <w:basedOn w:val="890"/>
     <w:uiPriority w:val="99"/>
     <w:pPr>
       <w:pBdr/>
@@ -24346,9 +24930,9 @@
       </w:tcPr>
     </w:tblStylePr>
   </w:style>
-  <w:style w:type="table" w:styleId="796">
+  <w:style w:type="table" w:styleId="804">
     <w:name w:val="List Table 7 Colorful - Accent 1"/>
-    <w:basedOn w:val="882"/>
+    <w:basedOn w:val="890"/>
     <w:uiPriority w:val="99"/>
     <w:pPr>
       <w:pBdr/>
@@ -24602,9 +25186,9 @@
       </w:tcPr>
     </w:tblStylePr>
   </w:style>
-  <w:style w:type="table" w:styleId="797">
+  <w:style w:type="table" w:styleId="805">
     <w:name w:val="List Table 7 Colorful - Accent 2"/>
-    <w:basedOn w:val="882"/>
+    <w:basedOn w:val="890"/>
     <w:uiPriority w:val="99"/>
     <w:pPr>
       <w:pBdr/>
@@ -24858,9 +25442,9 @@
       </w:tcPr>
     </w:tblStylePr>
   </w:style>
-  <w:style w:type="table" w:styleId="798">
+  <w:style w:type="table" w:styleId="806">
     <w:name w:val="List Table 7 Colorful - Accent 3"/>
-    <w:basedOn w:val="882"/>
+    <w:basedOn w:val="890"/>
     <w:uiPriority w:val="99"/>
     <w:pPr>
       <w:pBdr/>
@@ -25114,9 +25698,9 @@
       </w:tcPr>
     </w:tblStylePr>
   </w:style>
-  <w:style w:type="table" w:styleId="799">
+  <w:style w:type="table" w:styleId="807">
     <w:name w:val="List Table 7 Colorful - Accent 4"/>
-    <w:basedOn w:val="882"/>
+    <w:basedOn w:val="890"/>
     <w:uiPriority w:val="99"/>
     <w:pPr>
       <w:pBdr/>
@@ -25370,9 +25954,9 @@
       </w:tcPr>
     </w:tblStylePr>
   </w:style>
-  <w:style w:type="table" w:styleId="800">
+  <w:style w:type="table" w:styleId="808">
     <w:name w:val="List Table 7 Colorful - Accent 5"/>
-    <w:basedOn w:val="882"/>
+    <w:basedOn w:val="890"/>
     <w:uiPriority w:val="99"/>
     <w:pPr>
       <w:pBdr/>
@@ -25626,9 +26210,9 @@
       </w:tcPr>
     </w:tblStylePr>
   </w:style>
-  <w:style w:type="table" w:styleId="801">
+  <w:style w:type="table" w:styleId="809">
     <w:name w:val="List Table 7 Colorful - Accent 6"/>
-    <w:basedOn w:val="882"/>
+    <w:basedOn w:val="890"/>
     <w:uiPriority w:val="99"/>
     <w:pPr>
       <w:pBdr/>
@@ -25882,9 +26466,9 @@
       </w:tcPr>
     </w:tblStylePr>
   </w:style>
-  <w:style w:type="table" w:styleId="802">
+  <w:style w:type="table" w:styleId="810">
     <w:name w:val="Lined - Accent"/>
-    <w:basedOn w:val="882"/>
+    <w:basedOn w:val="890"/>
     <w:uiPriority w:val="99"/>
     <w:pPr>
       <w:pBdr/>
@@ -26119,9 +26703,9 @@
       </w:tcPr>
     </w:tblStylePr>
   </w:style>
-  <w:style w:type="table" w:styleId="803">
+  <w:style w:type="table" w:styleId="811">
     <w:name w:val="Lined - Accent 1"/>
-    <w:basedOn w:val="882"/>
+    <w:basedOn w:val="890"/>
     <w:uiPriority w:val="99"/>
     <w:pPr>
       <w:pBdr/>
@@ -26356,9 +26940,9 @@
       </w:tcPr>
     </w:tblStylePr>
   </w:style>
-  <w:style w:type="table" w:styleId="804">
+  <w:style w:type="table" w:styleId="812">
     <w:name w:val="Lined - Accent 2"/>
-    <w:basedOn w:val="882"/>
+    <w:basedOn w:val="890"/>
     <w:uiPriority w:val="99"/>
     <w:pPr>
       <w:pBdr/>
@@ -26593,9 +27177,9 @@
       </w:tcPr>
     </w:tblStylePr>
   </w:style>
-  <w:style w:type="table" w:styleId="805">
+  <w:style w:type="table" w:styleId="813">
     <w:name w:val="Lined - Accent 3"/>
-    <w:basedOn w:val="882"/>
+    <w:basedOn w:val="890"/>
     <w:uiPriority w:val="99"/>
     <w:pPr>
       <w:pBdr/>
@@ -26830,9 +27414,9 @@
       </w:tcPr>
     </w:tblStylePr>
   </w:style>
-  <w:style w:type="table" w:styleId="806">
+  <w:style w:type="table" w:styleId="814">
     <w:name w:val="Lined - Accent 4"/>
-    <w:basedOn w:val="882"/>
+    <w:basedOn w:val="890"/>
     <w:uiPriority w:val="99"/>
     <w:pPr>
       <w:pBdr/>
@@ -27067,9 +27651,9 @@
       </w:tcPr>
     </w:tblStylePr>
   </w:style>
-  <w:style w:type="table" w:styleId="807">
+  <w:style w:type="table" w:styleId="815">
     <w:name w:val="Lined - Accent 5"/>
-    <w:basedOn w:val="882"/>
+    <w:basedOn w:val="890"/>
     <w:uiPriority w:val="99"/>
     <w:pPr>
       <w:pBdr/>
@@ -27304,9 +27888,9 @@
       </w:tcPr>
     </w:tblStylePr>
   </w:style>
-  <w:style w:type="table" w:styleId="808">
+  <w:style w:type="table" w:styleId="816">
     <w:name w:val="Lined - Accent 6"/>
-    <w:basedOn w:val="882"/>
+    <w:basedOn w:val="890"/>
     <w:uiPriority w:val="99"/>
     <w:pPr>
       <w:pBdr/>
@@ -27541,9 +28125,9 @@
       </w:tcPr>
     </w:tblStylePr>
   </w:style>
-  <w:style w:type="table" w:styleId="809">
+  <w:style w:type="table" w:styleId="817">
     <w:name w:val="Bordered &amp; Lined - Accent"/>
-    <w:basedOn w:val="882"/>
+    <w:basedOn w:val="890"/>
     <w:uiPriority w:val="99"/>
     <w:pPr>
       <w:pBdr/>
@@ -27785,9 +28369,9 @@
       </w:tcPr>
     </w:tblStylePr>
   </w:style>
-  <w:style w:type="table" w:styleId="810">
+  <w:style w:type="table" w:styleId="818">
     <w:name w:val="Bordered &amp; Lined - Accent 1"/>
-    <w:basedOn w:val="882"/>
+    <w:basedOn w:val="890"/>
     <w:uiPriority w:val="99"/>
     <w:pPr>
       <w:pBdr/>
@@ -28029,9 +28613,9 @@
       </w:tcPr>
     </w:tblStylePr>
   </w:style>
-  <w:style w:type="table" w:styleId="811">
+  <w:style w:type="table" w:styleId="819">
     <w:name w:val="Bordered &amp; Lined - Accent 2"/>
-    <w:basedOn w:val="882"/>
+    <w:basedOn w:val="890"/>
     <w:uiPriority w:val="99"/>
     <w:pPr>
       <w:pBdr/>
@@ -28273,9 +28857,9 @@
       </w:tcPr>
     </w:tblStylePr>
   </w:style>
-  <w:style w:type="table" w:styleId="812">
+  <w:style w:type="table" w:styleId="820">
     <w:name w:val="Bordered &amp; Lined - Accent 3"/>
-    <w:basedOn w:val="882"/>
+    <w:basedOn w:val="890"/>
     <w:uiPriority w:val="99"/>
     <w:pPr>
       <w:pBdr/>
@@ -28517,9 +29101,9 @@
       </w:tcPr>
     </w:tblStylePr>
   </w:style>
-  <w:style w:type="table" w:styleId="813">
+  <w:style w:type="table" w:styleId="821">
     <w:name w:val="Bordered &amp; Lined - Accent 4"/>
-    <w:basedOn w:val="882"/>
+    <w:basedOn w:val="890"/>
     <w:uiPriority w:val="99"/>
     <w:pPr>
       <w:pBdr/>
@@ -28761,9 +29345,9 @@
       </w:tcPr>
     </w:tblStylePr>
   </w:style>
-  <w:style w:type="table" w:styleId="814">
+  <w:style w:type="table" w:styleId="822">
     <w:name w:val="Bordered &amp; Lined - Accent 5"/>
-    <w:basedOn w:val="882"/>
+    <w:basedOn w:val="890"/>
     <w:uiPriority w:val="99"/>
     <w:pPr>
       <w:pBdr/>
@@ -29005,9 +29589,9 @@
       </w:tcPr>
     </w:tblStylePr>
   </w:style>
-  <w:style w:type="table" w:styleId="815">
+  <w:style w:type="table" w:styleId="823">
     <w:name w:val="Bordered &amp; Lined - Accent 6"/>
-    <w:basedOn w:val="882"/>
+    <w:basedOn w:val="890"/>
     <w:uiPriority w:val="99"/>
     <w:pPr>
       <w:pBdr/>
@@ -29249,9 +29833,9 @@
       </w:tcPr>
     </w:tblStylePr>
   </w:style>
-  <w:style w:type="table" w:styleId="816">
+  <w:style w:type="table" w:styleId="824">
     <w:name w:val="Bordered"/>
-    <w:basedOn w:val="882"/>
+    <w:basedOn w:val="890"/>
     <w:uiPriority w:val="99"/>
     <w:pPr>
       <w:pBdr/>
@@ -29480,9 +30064,9 @@
       </w:tcPr>
     </w:tblStylePr>
   </w:style>
-  <w:style w:type="table" w:styleId="817">
+  <w:style w:type="table" w:styleId="825">
     <w:name w:val="Bordered - Accent 1"/>
-    <w:basedOn w:val="882"/>
+    <w:basedOn w:val="890"/>
     <w:uiPriority w:val="99"/>
     <w:pPr>
       <w:pBdr/>
@@ -29711,9 +30295,9 @@
       </w:tcPr>
     </w:tblStylePr>
   </w:style>
-  <w:style w:type="table" w:styleId="818">
+  <w:style w:type="table" w:styleId="826">
     <w:name w:val="Bordered - Accent 2"/>
-    <w:basedOn w:val="882"/>
+    <w:basedOn w:val="890"/>
     <w:uiPriority w:val="99"/>
     <w:pPr>
       <w:pBdr/>
@@ -29942,9 +30526,9 @@
       </w:tcPr>
     </w:tblStylePr>
   </w:style>
-  <w:style w:type="table" w:styleId="819">
+  <w:style w:type="table" w:styleId="827">
     <w:name w:val="Bordered - Accent 3"/>
-    <w:basedOn w:val="882"/>
+    <w:basedOn w:val="890"/>
     <w:uiPriority w:val="99"/>
     <w:pPr>
       <w:pBdr/>
@@ -30173,9 +30757,9 @@
       </w:tcPr>
     </w:tblStylePr>
   </w:style>
-  <w:style w:type="table" w:styleId="820">
+  <w:style w:type="table" w:styleId="828">
     <w:name w:val="Bordered - Accent 4"/>
-    <w:basedOn w:val="882"/>
+    <w:basedOn w:val="890"/>
     <w:uiPriority w:val="99"/>
     <w:pPr>
       <w:pBdr/>
@@ -30404,9 +30988,9 @@
       </w:tcPr>
     </w:tblStylePr>
   </w:style>
-  <w:style w:type="table" w:styleId="821">
+  <w:style w:type="table" w:styleId="829">
     <w:name w:val="Bordered - Accent 5"/>
-    <w:basedOn w:val="882"/>
+    <w:basedOn w:val="890"/>
     <w:uiPriority w:val="99"/>
     <w:pPr>
       <w:pBdr/>
@@ -30635,9 +31219,9 @@
       </w:tcPr>
     </w:tblStylePr>
   </w:style>
-  <w:style w:type="table" w:styleId="822">
+  <w:style w:type="table" w:styleId="830">
     <w:name w:val="Bordered - Accent 6"/>
-    <w:basedOn w:val="882"/>
+    <w:basedOn w:val="890"/>
     <w:uiPriority w:val="99"/>
     <w:pPr>
       <w:pBdr/>
@@ -30866,11 +31450,11 @@
       </w:tcPr>
     </w:tblStylePr>
   </w:style>
-  <w:style w:type="paragraph" w:styleId="823">
+  <w:style w:type="paragraph" w:styleId="831">
     <w:name w:val="Heading 1"/>
-    <w:basedOn w:val="881"/>
-    <w:next w:val="881"/>
-    <w:link w:val="833"/>
+    <w:basedOn w:val="889"/>
+    <w:next w:val="889"/>
+    <w:link w:val="841"/>
     <w:uiPriority w:val="9"/>
     <w:qFormat/>
     <w:pPr>
@@ -30888,11 +31472,11 @@
       <w:szCs w:val="40"/>
     </w:rPr>
   </w:style>
-  <w:style w:type="paragraph" w:styleId="824">
+  <w:style w:type="paragraph" w:styleId="832">
     <w:name w:val="Heading 2"/>
-    <w:basedOn w:val="881"/>
-    <w:next w:val="881"/>
-    <w:link w:val="834"/>
+    <w:basedOn w:val="889"/>
+    <w:next w:val="889"/>
+    <w:link w:val="842"/>
     <w:uiPriority w:val="9"/>
     <w:unhideWhenUsed/>
     <w:qFormat/>
@@ -30911,11 +31495,11 @@
       <w:szCs w:val="32"/>
     </w:rPr>
   </w:style>
-  <w:style w:type="paragraph" w:styleId="825">
+  <w:style w:type="paragraph" w:styleId="833">
     <w:name w:val="Heading 3"/>
-    <w:basedOn w:val="881"/>
-    <w:next w:val="881"/>
-    <w:link w:val="835"/>
+    <w:basedOn w:val="889"/>
+    <w:next w:val="889"/>
+    <w:link w:val="843"/>
     <w:uiPriority w:val="9"/>
     <w:unhideWhenUsed/>
     <w:qFormat/>
@@ -30934,11 +31518,11 @@
       <w:szCs w:val="28"/>
     </w:rPr>
   </w:style>
-  <w:style w:type="paragraph" w:styleId="826">
+  <w:style w:type="paragraph" w:styleId="834">
     <w:name w:val="Heading 4"/>
-    <w:basedOn w:val="881"/>
-    <w:next w:val="881"/>
-    <w:link w:val="836"/>
+    <w:basedOn w:val="889"/>
+    <w:next w:val="889"/>
+    <w:link w:val="844"/>
     <w:uiPriority w:val="9"/>
     <w:unhideWhenUsed/>
     <w:qFormat/>
@@ -30957,11 +31541,11 @@
       <w:color w:val="0f4761" w:themeColor="accent1" w:themeShade="BF"/>
     </w:rPr>
   </w:style>
-  <w:style w:type="paragraph" w:styleId="827">
+  <w:style w:type="paragraph" w:styleId="835">
     <w:name w:val="Heading 5"/>
-    <w:basedOn w:val="881"/>
-    <w:next w:val="881"/>
-    <w:link w:val="837"/>
+    <w:basedOn w:val="889"/>
+    <w:next w:val="889"/>
+    <w:link w:val="845"/>
     <w:uiPriority w:val="9"/>
     <w:unhideWhenUsed/>
     <w:qFormat/>
@@ -30978,11 +31562,11 @@
       <w:color w:val="0f4761" w:themeColor="accent1" w:themeShade="BF"/>
     </w:rPr>
   </w:style>
-  <w:style w:type="paragraph" w:styleId="828">
+  <w:style w:type="paragraph" w:styleId="836">
     <w:name w:val="Heading 6"/>
-    <w:basedOn w:val="881"/>
-    <w:next w:val="881"/>
-    <w:link w:val="838"/>
+    <w:basedOn w:val="889"/>
+    <w:next w:val="889"/>
+    <w:link w:val="846"/>
     <w:uiPriority w:val="9"/>
     <w:unhideWhenUsed/>
     <w:qFormat/>
@@ -31001,11 +31585,11 @@
       <w:color w:val="595959" w:themeColor="text1" w:themeTint="A6"/>
     </w:rPr>
   </w:style>
-  <w:style w:type="paragraph" w:styleId="829">
+  <w:style w:type="paragraph" w:styleId="837">
     <w:name w:val="Heading 7"/>
-    <w:basedOn w:val="881"/>
-    <w:next w:val="881"/>
-    <w:link w:val="839"/>
+    <w:basedOn w:val="889"/>
+    <w:next w:val="889"/>
+    <w:link w:val="847"/>
     <w:uiPriority w:val="9"/>
     <w:unhideWhenUsed/>
     <w:qFormat/>
@@ -31022,11 +31606,11 @@
       <w:color w:val="595959" w:themeColor="text1" w:themeTint="A6"/>
     </w:rPr>
   </w:style>
-  <w:style w:type="paragraph" w:styleId="830">
+  <w:style w:type="paragraph" w:styleId="838">
     <w:name w:val="Heading 8"/>
-    <w:basedOn w:val="881"/>
-    <w:next w:val="881"/>
-    <w:link w:val="840"/>
+    <w:basedOn w:val="889"/>
+    <w:next w:val="889"/>
+    <w:link w:val="848"/>
     <w:uiPriority w:val="9"/>
     <w:unhideWhenUsed/>
     <w:qFormat/>
@@ -31045,11 +31629,11 @@
       <w:color w:val="272727" w:themeColor="text1" w:themeTint="D8"/>
     </w:rPr>
   </w:style>
-  <w:style w:type="paragraph" w:styleId="831">
+  <w:style w:type="paragraph" w:styleId="839">
     <w:name w:val="Heading 9"/>
-    <w:basedOn w:val="881"/>
-    <w:next w:val="881"/>
-    <w:link w:val="841"/>
+    <w:basedOn w:val="889"/>
+    <w:next w:val="889"/>
+    <w:link w:val="849"/>
     <w:uiPriority w:val="9"/>
     <w:unhideWhenUsed/>
     <w:qFormat/>
@@ -31068,7 +31652,7 @@
       <w:color w:val="272727" w:themeColor="text1" w:themeTint="D8"/>
     </w:rPr>
   </w:style>
-  <w:style w:type="character" w:styleId="832" w:default="1">
+  <w:style w:type="character" w:styleId="840" w:default="1">
     <w:name w:val="Default Paragraph Font"/>
     <w:uiPriority w:val="1"/>
     <w:semiHidden/>
@@ -31079,10 +31663,10 @@
       <w:ind/>
     </w:pPr>
   </w:style>
-  <w:style w:type="character" w:styleId="833">
+  <w:style w:type="character" w:styleId="841">
     <w:name w:val="Heading 1 Char"/>
-    <w:basedOn w:val="832"/>
-    <w:link w:val="823"/>
+    <w:basedOn w:val="840"/>
+    <w:link w:val="831"/>
     <w:uiPriority w:val="9"/>
     <w:pPr>
       <w:pBdr/>
@@ -31096,10 +31680,10 @@
       <w:szCs w:val="40"/>
     </w:rPr>
   </w:style>
-  <w:style w:type="character" w:styleId="834">
+  <w:style w:type="character" w:styleId="842">
     <w:name w:val="Heading 2 Char"/>
-    <w:basedOn w:val="832"/>
-    <w:link w:val="824"/>
+    <w:basedOn w:val="840"/>
+    <w:link w:val="832"/>
     <w:uiPriority w:val="9"/>
     <w:pPr>
       <w:pBdr/>
@@ -31113,10 +31697,10 @@
       <w:szCs w:val="32"/>
     </w:rPr>
   </w:style>
-  <w:style w:type="character" w:styleId="835">
+  <w:style w:type="character" w:styleId="843">
     <w:name w:val="Heading 3 Char"/>
-    <w:basedOn w:val="832"/>
-    <w:link w:val="825"/>
+    <w:basedOn w:val="840"/>
+    <w:link w:val="833"/>
     <w:uiPriority w:val="9"/>
     <w:pPr>
       <w:pBdr/>
@@ -31130,10 +31714,10 @@
       <w:szCs w:val="28"/>
     </w:rPr>
   </w:style>
-  <w:style w:type="character" w:styleId="836">
+  <w:style w:type="character" w:styleId="844">
     <w:name w:val="Heading 4 Char"/>
-    <w:basedOn w:val="832"/>
-    <w:link w:val="826"/>
+    <w:basedOn w:val="840"/>
+    <w:link w:val="834"/>
     <w:uiPriority w:val="9"/>
     <w:pPr>
       <w:pBdr/>
@@ -31147,10 +31731,10 @@
       <w:color w:val="0f4761" w:themeColor="accent1" w:themeShade="BF"/>
     </w:rPr>
   </w:style>
-  <w:style w:type="character" w:styleId="837">
+  <w:style w:type="character" w:styleId="845">
     <w:name w:val="Heading 5 Char"/>
-    <w:basedOn w:val="832"/>
-    <w:link w:val="827"/>
+    <w:basedOn w:val="840"/>
+    <w:link w:val="835"/>
     <w:uiPriority w:val="9"/>
     <w:pPr>
       <w:pBdr/>
@@ -31162,10 +31746,10 @@
       <w:color w:val="0f4761" w:themeColor="accent1" w:themeShade="BF"/>
     </w:rPr>
   </w:style>
-  <w:style w:type="character" w:styleId="838">
+  <w:style w:type="character" w:styleId="846">
     <w:name w:val="Heading 6 Char"/>
-    <w:basedOn w:val="832"/>
-    <w:link w:val="828"/>
+    <w:basedOn w:val="840"/>
+    <w:link w:val="836"/>
     <w:uiPriority w:val="9"/>
     <w:pPr>
       <w:pBdr/>
@@ -31179,10 +31763,10 @@
       <w:color w:val="595959" w:themeColor="text1" w:themeTint="A6"/>
     </w:rPr>
   </w:style>
-  <w:style w:type="character" w:styleId="839">
+  <w:style w:type="character" w:styleId="847">
     <w:name w:val="Heading 7 Char"/>
-    <w:basedOn w:val="832"/>
-    <w:link w:val="829"/>
+    <w:basedOn w:val="840"/>
+    <w:link w:val="837"/>
     <w:uiPriority w:val="9"/>
     <w:pPr>
       <w:pBdr/>
@@ -31194,10 +31778,10 @@
       <w:color w:val="595959" w:themeColor="text1" w:themeTint="A6"/>
     </w:rPr>
   </w:style>
-  <w:style w:type="character" w:styleId="840">
+  <w:style w:type="character" w:styleId="848">
     <w:name w:val="Heading 8 Char"/>
-    <w:basedOn w:val="832"/>
-    <w:link w:val="830"/>
+    <w:basedOn w:val="840"/>
+    <w:link w:val="838"/>
     <w:uiPriority w:val="9"/>
     <w:pPr>
       <w:pBdr/>
@@ -31211,10 +31795,10 @@
       <w:color w:val="272727" w:themeColor="text1" w:themeTint="D8"/>
     </w:rPr>
   </w:style>
-  <w:style w:type="character" w:styleId="841">
+  <w:style w:type="character" w:styleId="849">
     <w:name w:val="Heading 9 Char"/>
-    <w:basedOn w:val="832"/>
-    <w:link w:val="831"/>
+    <w:basedOn w:val="840"/>
+    <w:link w:val="839"/>
     <w:uiPriority w:val="9"/>
     <w:pPr>
       <w:pBdr/>
@@ -31228,11 +31812,11 @@
       <w:color w:val="272727" w:themeColor="text1" w:themeTint="D8"/>
     </w:rPr>
   </w:style>
-  <w:style w:type="paragraph" w:styleId="842">
+  <w:style w:type="paragraph" w:styleId="850">
     <w:name w:val="Title"/>
-    <w:basedOn w:val="881"/>
-    <w:next w:val="881"/>
-    <w:link w:val="843"/>
+    <w:basedOn w:val="889"/>
+    <w:next w:val="889"/>
+    <w:link w:val="851"/>
     <w:uiPriority w:val="10"/>
     <w:qFormat/>
     <w:pPr>
@@ -31248,10 +31832,10 @@
       <w:szCs w:val="56"/>
     </w:rPr>
   </w:style>
-  <w:style w:type="character" w:styleId="843">
+  <w:style w:type="character" w:styleId="851">
     <w:name w:val="Title Char"/>
-    <w:basedOn w:val="832"/>
-    <w:link w:val="842"/>
+    <w:basedOn w:val="840"/>
+    <w:link w:val="850"/>
     <w:uiPriority w:val="10"/>
     <w:pPr>
       <w:pBdr/>
@@ -31265,11 +31849,11 @@
       <w:szCs w:val="56"/>
     </w:rPr>
   </w:style>
-  <w:style w:type="paragraph" w:styleId="844">
+  <w:style w:type="paragraph" w:styleId="852">
     <w:name w:val="Subtitle"/>
-    <w:basedOn w:val="881"/>
-    <w:next w:val="881"/>
-    <w:link w:val="845"/>
+    <w:basedOn w:val="889"/>
+    <w:next w:val="889"/>
+    <w:link w:val="853"/>
     <w:uiPriority w:val="11"/>
     <w:qFormat/>
     <w:pPr>
@@ -31287,10 +31871,10 @@
       <w:szCs w:val="28"/>
     </w:rPr>
   </w:style>
-  <w:style w:type="character" w:styleId="845">
+  <w:style w:type="character" w:styleId="853">
     <w:name w:val="Subtitle Char"/>
-    <w:basedOn w:val="832"/>
-    <w:link w:val="844"/>
+    <w:basedOn w:val="840"/>
+    <w:link w:val="852"/>
     <w:uiPriority w:val="11"/>
     <w:pPr>
       <w:pBdr/>
@@ -31304,11 +31888,11 @@
       <w:szCs w:val="28"/>
     </w:rPr>
   </w:style>
-  <w:style w:type="paragraph" w:styleId="846">
+  <w:style w:type="paragraph" w:styleId="854">
     <w:name w:val="Quote"/>
-    <w:basedOn w:val="881"/>
-    <w:next w:val="881"/>
-    <w:link w:val="847"/>
+    <w:basedOn w:val="889"/>
+    <w:next w:val="889"/>
+    <w:link w:val="855"/>
     <w:uiPriority w:val="29"/>
     <w:qFormat/>
     <w:pPr>
@@ -31323,10 +31907,10 @@
       <w:color w:val="404040" w:themeColor="text1" w:themeTint="BF"/>
     </w:rPr>
   </w:style>
-  <w:style w:type="character" w:styleId="847">
+  <w:style w:type="character" w:styleId="855">
     <w:name w:val="Quote Char"/>
-    <w:basedOn w:val="832"/>
-    <w:link w:val="846"/>
+    <w:basedOn w:val="840"/>
+    <w:link w:val="854"/>
     <w:uiPriority w:val="29"/>
     <w:pPr>
       <w:pBdr/>
@@ -31339,9 +31923,9 @@
       <w:color w:val="404040" w:themeColor="text1" w:themeTint="BF"/>
     </w:rPr>
   </w:style>
-  <w:style w:type="character" w:styleId="848">
+  <w:style w:type="character" w:styleId="856">
     <w:name w:val="Intense Emphasis"/>
-    <w:basedOn w:val="832"/>
+    <w:basedOn w:val="840"/>
     <w:uiPriority w:val="21"/>
     <w:qFormat/>
     <w:pPr>
@@ -31355,11 +31939,11 @@
       <w:color w:val="0f4761" w:themeColor="accent1" w:themeShade="BF"/>
     </w:rPr>
   </w:style>
-  <w:style w:type="paragraph" w:styleId="849">
+  <w:style w:type="paragraph" w:styleId="857">
     <w:name w:val="Intense Quote"/>
-    <w:basedOn w:val="881"/>
-    <w:next w:val="881"/>
-    <w:link w:val="850"/>
+    <w:basedOn w:val="889"/>
+    <w:next w:val="889"/>
+    <w:link w:val="858"/>
     <w:uiPriority w:val="30"/>
     <w:qFormat/>
     <w:pPr>
@@ -31377,10 +31961,10 @@
       <w:color w:val="0f4761" w:themeColor="accent1" w:themeShade="BF"/>
     </w:rPr>
   </w:style>
-  <w:style w:type="character" w:styleId="850">
+  <w:style w:type="character" w:styleId="858">
     <w:name w:val="Intense Quote Char"/>
-    <w:basedOn w:val="832"/>
-    <w:link w:val="849"/>
+    <w:basedOn w:val="840"/>
+    <w:link w:val="857"/>
     <w:uiPriority w:val="30"/>
     <w:pPr>
       <w:pBdr/>
@@ -31393,9 +31977,9 @@
       <w:color w:val="0f4761" w:themeColor="accent1" w:themeShade="BF"/>
     </w:rPr>
   </w:style>
-  <w:style w:type="character" w:styleId="851">
+  <w:style w:type="character" w:styleId="859">
     <w:name w:val="Intense Reference"/>
-    <w:basedOn w:val="832"/>
+    <w:basedOn w:val="840"/>
     <w:uiPriority w:val="32"/>
     <w:qFormat/>
     <w:pPr>
@@ -31411,9 +31995,9 @@
       <w:spacing w:val="5"/>
     </w:rPr>
   </w:style>
-  <w:style w:type="character" w:styleId="852">
+  <w:style w:type="character" w:styleId="860">
     <w:name w:val="Subtle Emphasis"/>
-    <w:basedOn w:val="832"/>
+    <w:basedOn w:val="840"/>
     <w:uiPriority w:val="19"/>
     <w:qFormat/>
     <w:pPr>
@@ -31427,9 +32011,9 @@
       <w:color w:val="404040" w:themeColor="text1" w:themeTint="BF"/>
     </w:rPr>
   </w:style>
-  <w:style w:type="character" w:styleId="853">
+  <w:style w:type="character" w:styleId="861">
     <w:name w:val="Emphasis"/>
-    <w:basedOn w:val="832"/>
+    <w:basedOn w:val="840"/>
     <w:uiPriority w:val="20"/>
     <w:qFormat/>
     <w:pPr>
@@ -31442,9 +32026,9 @@
       <w:iCs/>
     </w:rPr>
   </w:style>
-  <w:style w:type="character" w:styleId="854">
+  <w:style w:type="character" w:styleId="862">
     <w:name w:val="Strong"/>
-    <w:basedOn w:val="832"/>
+    <w:basedOn w:val="840"/>
     <w:uiPriority w:val="22"/>
     <w:qFormat/>
     <w:pPr>
@@ -31457,9 +32041,9 @@
       <w:bCs/>
     </w:rPr>
   </w:style>
-  <w:style w:type="character" w:styleId="855">
+  <w:style w:type="character" w:styleId="863">
     <w:name w:val="Subtle Reference"/>
-    <w:basedOn w:val="832"/>
+    <w:basedOn w:val="840"/>
     <w:uiPriority w:val="31"/>
     <w:qFormat/>
     <w:pPr>
@@ -31472,9 +32056,9 @@
       <w:color w:val="5a5a5a" w:themeColor="text1" w:themeTint="A5"/>
     </w:rPr>
   </w:style>
-  <w:style w:type="character" w:styleId="856">
+  <w:style w:type="character" w:styleId="864">
     <w:name w:val="Book Title"/>
-    <w:basedOn w:val="832"/>
+    <w:basedOn w:val="840"/>
     <w:uiPriority w:val="33"/>
     <w:qFormat/>
     <w:pPr>
@@ -31490,10 +32074,10 @@
       <w:spacing w:val="5"/>
     </w:rPr>
   </w:style>
-  <w:style w:type="paragraph" w:styleId="857">
+  <w:style w:type="paragraph" w:styleId="865">
     <w:name w:val="Header"/>
-    <w:basedOn w:val="881"/>
-    <w:link w:val="858"/>
+    <w:basedOn w:val="889"/>
+    <w:link w:val="866"/>
     <w:uiPriority w:val="99"/>
     <w:unhideWhenUsed/>
     <w:pPr>
@@ -31506,10 +32090,10 @@
       <w:ind/>
     </w:pPr>
   </w:style>
-  <w:style w:type="character" w:styleId="858">
+  <w:style w:type="character" w:styleId="866">
     <w:name w:val="Header Char"/>
-    <w:basedOn w:val="832"/>
-    <w:link w:val="857"/>
+    <w:basedOn w:val="840"/>
+    <w:link w:val="865"/>
     <w:uiPriority w:val="99"/>
     <w:pPr>
       <w:pBdr/>
@@ -31517,10 +32101,10 @@
       <w:ind/>
     </w:pPr>
   </w:style>
-  <w:style w:type="paragraph" w:styleId="859">
+  <w:style w:type="paragraph" w:styleId="867">
     <w:name w:val="Footer"/>
-    <w:basedOn w:val="881"/>
-    <w:link w:val="860"/>
+    <w:basedOn w:val="889"/>
+    <w:link w:val="868"/>
     <w:uiPriority w:val="99"/>
     <w:unhideWhenUsed/>
     <w:pPr>
@@ -31533,10 +32117,10 @@
       <w:ind/>
     </w:pPr>
   </w:style>
-  <w:style w:type="character" w:styleId="860">
+  <w:style w:type="character" w:styleId="868">
     <w:name w:val="Footer Char"/>
-    <w:basedOn w:val="832"/>
-    <w:link w:val="859"/>
+    <w:basedOn w:val="840"/>
+    <w:link w:val="867"/>
     <w:uiPriority w:val="99"/>
     <w:pPr>
       <w:pBdr/>
@@ -31544,10 +32128,10 @@
       <w:ind/>
     </w:pPr>
   </w:style>
-  <w:style w:type="paragraph" w:styleId="861">
+  <w:style w:type="paragraph" w:styleId="869">
     <w:name w:val="Caption"/>
-    <w:basedOn w:val="881"/>
-    <w:next w:val="881"/>
+    <w:basedOn w:val="889"/>
+    <w:next w:val="889"/>
     <w:uiPriority w:val="35"/>
     <w:unhideWhenUsed/>
     <w:qFormat/>
@@ -31564,10 +32148,10 @@
       <w:szCs w:val="18"/>
     </w:rPr>
   </w:style>
-  <w:style w:type="paragraph" w:styleId="862">
+  <w:style w:type="paragraph" w:styleId="870">
     <w:name w:val="footnote text"/>
-    <w:basedOn w:val="881"/>
-    <w:link w:val="863"/>
+    <w:basedOn w:val="889"/>
+    <w:link w:val="871"/>
     <w:uiPriority w:val="99"/>
     <w:semiHidden/>
     <w:unhideWhenUsed/>
@@ -31581,10 +32165,10 @@
       <w:szCs w:val="20"/>
     </w:rPr>
   </w:style>
-  <w:style w:type="character" w:styleId="863">
+  <w:style w:type="character" w:styleId="871">
     <w:name w:val="Footnote Text Char"/>
-    <w:basedOn w:val="832"/>
-    <w:link w:val="862"/>
+    <w:basedOn w:val="840"/>
+    <w:link w:val="870"/>
     <w:uiPriority w:val="99"/>
     <w:semiHidden/>
     <w:pPr>
@@ -31597,9 +32181,9 @@
       <w:szCs w:val="20"/>
     </w:rPr>
   </w:style>
-  <w:style w:type="character" w:styleId="864">
+  <w:style w:type="character" w:styleId="872">
     <w:name w:val="footnote reference"/>
-    <w:basedOn w:val="832"/>
+    <w:basedOn w:val="840"/>
     <w:uiPriority w:val="99"/>
     <w:semiHidden/>
     <w:unhideWhenUsed/>
@@ -31612,10 +32196,10 @@
       <w:vertAlign w:val="superscript"/>
     </w:rPr>
   </w:style>
-  <w:style w:type="paragraph" w:styleId="865">
+  <w:style w:type="paragraph" w:styleId="873">
     <w:name w:val="endnote text"/>
-    <w:basedOn w:val="881"/>
-    <w:link w:val="866"/>
+    <w:basedOn w:val="889"/>
+    <w:link w:val="874"/>
     <w:uiPriority w:val="99"/>
     <w:semiHidden/>
     <w:unhideWhenUsed/>
@@ -31629,10 +32213,10 @@
       <w:szCs w:val="20"/>
     </w:rPr>
   </w:style>
-  <w:style w:type="character" w:styleId="866">
+  <w:style w:type="character" w:styleId="874">
     <w:name w:val="Endnote Text Char"/>
-    <w:basedOn w:val="832"/>
-    <w:link w:val="865"/>
+    <w:basedOn w:val="840"/>
+    <w:link w:val="873"/>
     <w:uiPriority w:val="99"/>
     <w:semiHidden/>
     <w:pPr>
@@ -31645,9 +32229,9 @@
       <w:szCs w:val="20"/>
     </w:rPr>
   </w:style>
-  <w:style w:type="character" w:styleId="867">
+  <w:style w:type="character" w:styleId="875">
     <w:name w:val="endnote reference"/>
-    <w:basedOn w:val="832"/>
+    <w:basedOn w:val="840"/>
     <w:uiPriority w:val="99"/>
     <w:semiHidden/>
     <w:unhideWhenUsed/>
@@ -31660,9 +32244,9 @@
       <w:vertAlign w:val="superscript"/>
     </w:rPr>
   </w:style>
-  <w:style w:type="character" w:styleId="868">
+  <w:style w:type="character" w:styleId="876">
     <w:name w:val="Hyperlink"/>
-    <w:basedOn w:val="832"/>
+    <w:basedOn w:val="840"/>
     <w:uiPriority w:val="99"/>
     <w:unhideWhenUsed/>
     <w:pPr>
@@ -31675,9 +32259,9 @@
       <w:u w:val="single"/>
     </w:rPr>
   </w:style>
-  <w:style w:type="character" w:styleId="869">
+  <w:style w:type="character" w:styleId="877">
     <w:name w:val="FollowedHyperlink"/>
-    <w:basedOn w:val="832"/>
+    <w:basedOn w:val="840"/>
     <w:uiPriority w:val="99"/>
     <w:semiHidden/>
     <w:unhideWhenUsed/>
@@ -31691,10 +32275,10 @@
       <w:u w:val="single"/>
     </w:rPr>
   </w:style>
-  <w:style w:type="paragraph" w:styleId="870">
+  <w:style w:type="paragraph" w:styleId="878">
     <w:name w:val="toc 1"/>
-    <w:basedOn w:val="881"/>
-    <w:next w:val="881"/>
+    <w:basedOn w:val="889"/>
+    <w:next w:val="889"/>
     <w:uiPriority w:val="39"/>
     <w:unhideWhenUsed/>
     <w:pPr>
@@ -31703,10 +32287,10 @@
       <w:ind/>
     </w:pPr>
   </w:style>
-  <w:style w:type="paragraph" w:styleId="871">
+  <w:style w:type="paragraph" w:styleId="879">
     <w:name w:val="toc 2"/>
-    <w:basedOn w:val="881"/>
-    <w:next w:val="881"/>
+    <w:basedOn w:val="889"/>
+    <w:next w:val="889"/>
     <w:uiPriority w:val="39"/>
     <w:unhideWhenUsed/>
     <w:pPr>
@@ -31715,10 +32299,10 @@
       <w:ind w:left="220"/>
     </w:pPr>
   </w:style>
-  <w:style w:type="paragraph" w:styleId="872">
+  <w:style w:type="paragraph" w:styleId="880">
     <w:name w:val="toc 3"/>
-    <w:basedOn w:val="881"/>
-    <w:next w:val="881"/>
+    <w:basedOn w:val="889"/>
+    <w:next w:val="889"/>
     <w:uiPriority w:val="39"/>
     <w:unhideWhenUsed/>
     <w:pPr>
@@ -31727,10 +32311,10 @@
       <w:ind w:left="440"/>
     </w:pPr>
   </w:style>
-  <w:style w:type="paragraph" w:styleId="873">
+  <w:style w:type="paragraph" w:styleId="881">
     <w:name w:val="toc 4"/>
-    <w:basedOn w:val="881"/>
-    <w:next w:val="881"/>
+    <w:basedOn w:val="889"/>
+    <w:next w:val="889"/>
     <w:uiPriority w:val="39"/>
     <w:unhideWhenUsed/>
     <w:pPr>
@@ -31739,10 +32323,10 @@
       <w:ind w:left="660"/>
     </w:pPr>
   </w:style>
-  <w:style w:type="paragraph" w:styleId="874">
+  <w:style w:type="paragraph" w:styleId="882">
     <w:name w:val="toc 5"/>
-    <w:basedOn w:val="881"/>
-    <w:next w:val="881"/>
+    <w:basedOn w:val="889"/>
+    <w:next w:val="889"/>
     <w:uiPriority w:val="39"/>
     <w:unhideWhenUsed/>
     <w:pPr>
@@ -31751,10 +32335,10 @@
       <w:ind w:left="880"/>
     </w:pPr>
   </w:style>
-  <w:style w:type="paragraph" w:styleId="875">
+  <w:style w:type="paragraph" w:styleId="883">
     <w:name w:val="toc 6"/>
-    <w:basedOn w:val="881"/>
-    <w:next w:val="881"/>
+    <w:basedOn w:val="889"/>
+    <w:next w:val="889"/>
     <w:uiPriority w:val="39"/>
     <w:unhideWhenUsed/>
     <w:pPr>
@@ -31763,10 +32347,10 @@
       <w:ind w:left="1100"/>
     </w:pPr>
   </w:style>
-  <w:style w:type="paragraph" w:styleId="876">
+  <w:style w:type="paragraph" w:styleId="884">
     <w:name w:val="toc 7"/>
-    <w:basedOn w:val="881"/>
-    <w:next w:val="881"/>
+    <w:basedOn w:val="889"/>
+    <w:next w:val="889"/>
     <w:uiPriority w:val="39"/>
     <w:unhideWhenUsed/>
     <w:pPr>
@@ -31775,10 +32359,10 @@
       <w:ind w:left="1320"/>
     </w:pPr>
   </w:style>
-  <w:style w:type="paragraph" w:styleId="877">
+  <w:style w:type="paragraph" w:styleId="885">
     <w:name w:val="toc 8"/>
-    <w:basedOn w:val="881"/>
-    <w:next w:val="881"/>
+    <w:basedOn w:val="889"/>
+    <w:next w:val="889"/>
     <w:uiPriority w:val="39"/>
     <w:unhideWhenUsed/>
     <w:pPr>
@@ -31787,10 +32371,10 @@
       <w:ind w:left="1540"/>
     </w:pPr>
   </w:style>
-  <w:style w:type="paragraph" w:styleId="878">
+  <w:style w:type="paragraph" w:styleId="886">
     <w:name w:val="toc 9"/>
-    <w:basedOn w:val="881"/>
-    <w:next w:val="881"/>
+    <w:basedOn w:val="889"/>
+    <w:next w:val="889"/>
     <w:uiPriority w:val="39"/>
     <w:unhideWhenUsed/>
     <w:pPr>
@@ -31799,7 +32383,7 @@
       <w:ind w:left="1760"/>
     </w:pPr>
   </w:style>
-  <w:style w:type="paragraph" w:styleId="879">
+  <w:style w:type="paragraph" w:styleId="887">
     <w:name w:val="TOC Heading"/>
     <w:uiPriority w:val="39"/>
     <w:unhideWhenUsed/>
@@ -31809,10 +32393,10 @@
       <w:ind/>
     </w:pPr>
   </w:style>
-  <w:style w:type="paragraph" w:styleId="880">
+  <w:style w:type="paragraph" w:styleId="888">
     <w:name w:val="table of figures"/>
-    <w:basedOn w:val="881"/>
-    <w:next w:val="881"/>
+    <w:basedOn w:val="889"/>
+    <w:next w:val="889"/>
     <w:uiPriority w:val="99"/>
     <w:unhideWhenUsed/>
     <w:pPr>
@@ -31821,7 +32405,7 @@
       <w:ind/>
     </w:pPr>
   </w:style>
-  <w:style w:type="paragraph" w:styleId="881" w:default="1">
+  <w:style w:type="paragraph" w:styleId="889" w:default="1">
     <w:name w:val="Normal"/>
     <w:qFormat/>
     <w:pPr>
@@ -31830,7 +32414,7 @@
       <w:ind/>
     </w:pPr>
   </w:style>
-  <w:style w:type="table" w:styleId="882" w:default="1">
+  <w:style w:type="table" w:styleId="890" w:default="1">
     <w:name w:val="Normal Table"/>
     <w:uiPriority w:val="99"/>
     <w:semiHidden/>
@@ -32023,7 +32607,7 @@
       </w:tcPr>
     </w:tblStylePr>
   </w:style>
-  <w:style w:type="numbering" w:styleId="883" w:default="1">
+  <w:style w:type="numbering" w:styleId="891" w:default="1">
     <w:name w:val="No List"/>
     <w:uiPriority w:val="99"/>
     <w:semiHidden/>
@@ -32034,9 +32618,9 @@
       <w:ind/>
     </w:pPr>
   </w:style>
-  <w:style w:type="paragraph" w:styleId="884">
+  <w:style w:type="paragraph" w:styleId="892">
     <w:name w:val="No Spacing"/>
-    <w:basedOn w:val="881"/>
+    <w:basedOn w:val="889"/>
     <w:uiPriority w:val="1"/>
     <w:qFormat/>
     <w:pPr>
@@ -32045,9 +32629,9 @@
       <w:ind/>
     </w:pPr>
   </w:style>
-  <w:style w:type="paragraph" w:styleId="885">
+  <w:style w:type="paragraph" w:styleId="893">
     <w:name w:val="List Paragraph"/>
-    <w:basedOn w:val="881"/>
+    <w:basedOn w:val="889"/>
     <w:uiPriority w:val="34"/>
     <w:qFormat/>
     <w:pPr>

</xml_diff>